<commit_message>
graficos y empezar a escribir
</commit_message>
<xml_diff>
--- a/articulo 1 XAI/Manuscript ML Clasificaction and DEA_RGM11052024.docx
+++ b/articulo 1 XAI/Manuscript ML Clasificaction and DEA_RGM11052024.docx
@@ -166,7 +166,6 @@
       </w:r>
       <w:r>
         <w:rPr>
-          <w:highlight w:val="yellow"/>
           <w:lang w:val="es-ES"/>
         </w:rPr>
         <w:t>González-Moyano</w:t>
@@ -326,25 +325,7 @@
           <w:sz w:val="20"/>
           <w:szCs w:val="20"/>
         </w:rPr>
-        <w:t xml:space="preserve"> </w:t>
-      </w:r>
-      <w:proofErr w:type="spellStart"/>
-      <w:r>
-        <w:rPr>
-          <w:rFonts w:eastAsia="Times New Roman" w:cs="Times New Roman"/>
-          <w:sz w:val="20"/>
-          <w:szCs w:val="20"/>
-        </w:rPr>
-        <w:t>ValgrAI</w:t>
-      </w:r>
-      <w:proofErr w:type="spellEnd"/>
-      <w:r>
-        <w:rPr>
-          <w:rFonts w:eastAsia="Times New Roman" w:cs="Times New Roman"/>
-          <w:sz w:val="20"/>
-          <w:szCs w:val="20"/>
-        </w:rPr>
-        <w:t xml:space="preserve"> - Valencian Graduate School and Research Network of Artificial Intelligence, Valencia, Spain.</w:t>
+        <w:t xml:space="preserve"> ValgrAI - Valencian Graduate School and Research Network of Artificial Intelligence, Valencia, Spain.</w:t>
       </w:r>
     </w:p>
     <w:p>
@@ -375,87 +356,7 @@
           <w:szCs w:val="20"/>
           <w:lang w:val="es-ES"/>
         </w:rPr>
-        <w:t xml:space="preserve"> </w:t>
-      </w:r>
-      <w:proofErr w:type="spellStart"/>
-      <w:r>
-        <w:rPr>
-          <w:rFonts w:eastAsia="Times New Roman" w:cs="Times New Roman"/>
-          <w:sz w:val="20"/>
-          <w:szCs w:val="20"/>
-          <w:lang w:val="es-ES"/>
-        </w:rPr>
-        <w:t>Department</w:t>
-      </w:r>
-      <w:proofErr w:type="spellEnd"/>
-      <w:r>
-        <w:rPr>
-          <w:rFonts w:eastAsia="Times New Roman" w:cs="Times New Roman"/>
-          <w:sz w:val="20"/>
-          <w:szCs w:val="20"/>
-          <w:lang w:val="es-ES"/>
-        </w:rPr>
-        <w:t xml:space="preserve"> </w:t>
-      </w:r>
-      <w:proofErr w:type="spellStart"/>
-      <w:r>
-        <w:rPr>
-          <w:rFonts w:eastAsia="Times New Roman" w:cs="Times New Roman"/>
-          <w:sz w:val="20"/>
-          <w:szCs w:val="20"/>
-          <w:lang w:val="es-ES"/>
-        </w:rPr>
-        <w:t>of</w:t>
-      </w:r>
-      <w:proofErr w:type="spellEnd"/>
-      <w:r>
-        <w:rPr>
-          <w:rFonts w:eastAsia="Times New Roman" w:cs="Times New Roman"/>
-          <w:sz w:val="20"/>
-          <w:szCs w:val="20"/>
-          <w:lang w:val="es-ES"/>
-        </w:rPr>
-        <w:t xml:space="preserve"> </w:t>
-      </w:r>
-      <w:proofErr w:type="spellStart"/>
-      <w:r>
-        <w:rPr>
-          <w:rFonts w:eastAsia="Times New Roman" w:cs="Times New Roman"/>
-          <w:sz w:val="20"/>
-          <w:szCs w:val="20"/>
-          <w:lang w:val="es-ES"/>
-        </w:rPr>
-        <w:t>Economics</w:t>
-      </w:r>
-      <w:proofErr w:type="spellEnd"/>
-      <w:r>
-        <w:rPr>
-          <w:rFonts w:eastAsia="Times New Roman" w:cs="Times New Roman"/>
-          <w:sz w:val="20"/>
-          <w:szCs w:val="20"/>
-          <w:lang w:val="es-ES"/>
-        </w:rPr>
-        <w:t xml:space="preserve">, Universidad Autónoma de Madrid, Madrid, </w:t>
-      </w:r>
-      <w:proofErr w:type="spellStart"/>
-      <w:r>
-        <w:rPr>
-          <w:rFonts w:eastAsia="Times New Roman" w:cs="Times New Roman"/>
-          <w:sz w:val="20"/>
-          <w:szCs w:val="20"/>
-          <w:lang w:val="es-ES"/>
-        </w:rPr>
-        <w:t>Spain</w:t>
-      </w:r>
-      <w:proofErr w:type="spellEnd"/>
-      <w:r>
-        <w:rPr>
-          <w:rFonts w:eastAsia="Times New Roman" w:cs="Times New Roman"/>
-          <w:sz w:val="20"/>
-          <w:szCs w:val="20"/>
-          <w:lang w:val="es-ES"/>
-        </w:rPr>
-        <w:t xml:space="preserve">.    </w:t>
+        <w:t xml:space="preserve"> Department of Economics, Universidad Autónoma de Madrid, Madrid, Spain.    </w:t>
       </w:r>
     </w:p>
     <w:p>
@@ -597,13 +498,8 @@
       <w:r>
         <w:t xml:space="preserve"> (</w:t>
       </w:r>
-      <w:proofErr w:type="spellStart"/>
-      <w:r>
-        <w:t>Programme</w:t>
-      </w:r>
-      <w:proofErr w:type="spellEnd"/>
-      <w:r>
-        <w:t xml:space="preserve"> for</w:t>
+      <w:r>
+        <w:t>Programme for</w:t>
       </w:r>
       <w:r>
         <w:t xml:space="preserve"> </w:t>
@@ -747,15 +643,7 @@
         <w:t xml:space="preserve"> </w:t>
       </w:r>
       <w:r>
-        <w:t>The fundamental premise of DEA lies in its ability to evaluate the efficiency of DMUs that operate under multiple inputs and outputs, without imposing restrictive assumptions about functional forms or underlying distributions. This characteristic makes DEA particularly appealing for analyzing complex real-world systems where the relationships between inputs and outputs may be nonlinear or unknown. Over the years, DEA has been applied to diverse domains, including banking (</w:t>
-      </w:r>
-      <w:proofErr w:type="spellStart"/>
-      <w:r>
-        <w:t>Seiford</w:t>
-      </w:r>
-      <w:proofErr w:type="spellEnd"/>
-      <w:r>
-        <w:t xml:space="preserve"> &amp; Zhu, 2002), healthcare (Olesen et al., 2007), and environmental performance assessment (Zhou et al., 2008), among others.</w:t>
+        <w:t>The fundamental premise of DEA lies in its ability to evaluate the efficiency of DMUs that operate under multiple inputs and outputs, without imposing restrictive assumptions about functional forms or underlying distributions. This characteristic makes DEA particularly appealing for analyzing complex real-world systems where the relationships between inputs and outputs may be nonlinear or unknown. Over the years, DEA has been applied to diverse domains, including banking (Seiford &amp; Zhu, 2002), healthcare (Olesen et al., 2007), and environmental performance assessment (Zhou et al., 2008), among others.</w:t>
       </w:r>
     </w:p>
     <w:p>
@@ -1025,26 +913,10 @@
         <w:t>D</w:t>
       </w:r>
       <w:r>
-        <w:t>ata (</w:t>
-      </w:r>
-      <w:proofErr w:type="spellStart"/>
-      <w:r>
-        <w:t>StoNED</w:t>
-      </w:r>
-      <w:proofErr w:type="spellEnd"/>
-      <w:r>
-        <w:t>)</w:t>
-      </w:r>
-      <w:r>
-        <w:t xml:space="preserve">. Parmeter and Racine (2013) proposed innovative smooth constrained nonparametric frontier estimators, incorporating production theory axioms. </w:t>
-      </w:r>
-      <w:proofErr w:type="spellStart"/>
-      <w:r>
-        <w:t>Daouia</w:t>
-      </w:r>
-      <w:proofErr w:type="spellEnd"/>
-      <w:r>
-        <w:t xml:space="preserve"> et al. (2016) introduced a method using constrained polynomial spline smoothing for data envelope fitting, enhancing precision and smoothness. Esteve et al. (2020) developed Efficiency Analysis Trees (EAT), improving production frontier estimation</w:t>
+        <w:t>ata (StoNED)</w:t>
+      </w:r>
+      <w:r>
+        <w:t>. Parmeter and Racine (2013) proposed innovative smooth constrained nonparametric frontier estimators, incorporating production theory axioms. Daouia et al. (2016) introduced a method using constrained polynomial spline smoothing for data envelope fitting, enhancing precision and smoothness. Esteve et al. (2020) developed Efficiency Analysis Trees (EAT), improving production frontier estimation</w:t>
       </w:r>
       <w:r>
         <w:t xml:space="preserve"> through decision trees</w:t>
@@ -1056,15 +928,7 @@
         <w:t xml:space="preserve"> in different scenarios</w:t>
       </w:r>
       <w:r>
-        <w:t xml:space="preserve">. </w:t>
-      </w:r>
-      <w:proofErr w:type="spellStart"/>
-      <w:r>
-        <w:t>Tsionas</w:t>
-      </w:r>
-      <w:proofErr w:type="spellEnd"/>
-      <w:r>
-        <w:t xml:space="preserve"> et al. (2023) proposed a Bayesian Artificial Neural Network approach for frontier efficiency analysis. Liao et al. (2024) proposed Convex Support Vector Regression (CSVR) to improve predictive accuracy and robustness in nonparametric regression.</w:t>
+        <w:t>. Tsionas et al. (2023) proposed a Bayesian Artificial Neural Network approach for frontier efficiency analysis. Liao et al. (2024) proposed Convex Support Vector Regression (CSVR) to improve predictive accuracy and robustness in nonparametric regression.</w:t>
       </w:r>
       <w:r>
         <w:t xml:space="preserve"> </w:t>
@@ -1144,27 +1008,32 @@
         </w:rPr>
         <w:t xml:space="preserve">contributions are the following: </w:t>
       </w:r>
-      <w:proofErr w:type="spellStart"/>
       <w:r>
         <w:rPr>
           <w:rFonts w:cs="Times New Roman"/>
           <w:color w:val="000000"/>
         </w:rPr>
-        <w:t>Emrouznejad</w:t>
-      </w:r>
-      <w:proofErr w:type="spellEnd"/>
+        <w:t>Emrouznejad &amp; Shale (2009) explore</w:t>
+      </w:r>
       <w:r>
         <w:rPr>
           <w:rFonts w:cs="Times New Roman"/>
           <w:color w:val="000000"/>
         </w:rPr>
-        <w:t xml:space="preserve"> &amp; Shale (2009) explore</w:t>
+        <w:t>d</w:t>
       </w:r>
       <w:r>
         <w:rPr>
           <w:rFonts w:cs="Times New Roman"/>
           <w:color w:val="000000"/>
         </w:rPr>
+        <w:t xml:space="preserve"> a novel approach by combining a neural network with Data Envelopment Analysis (DEA) to address the computational challenges posed by large datasets. Liu et al. (2013) compare</w:t>
+      </w:r>
+      <w:r>
+        <w:rPr>
+          <w:rFonts w:cs="Times New Roman"/>
+          <w:color w:val="000000"/>
+        </w:rPr>
         <w:t>d</w:t>
       </w:r>
       <w:r>
@@ -1172,51 +1041,21 @@
           <w:rFonts w:cs="Times New Roman"/>
           <w:color w:val="000000"/>
         </w:rPr>
-        <w:t xml:space="preserve"> a novel approach by combining a neural network with Data Envelopment Analysis (DEA) to address the computational challenges posed by large datasets. Liu et al. (2013) compare</w:t>
+        <w:t xml:space="preserve"> </w:t>
       </w:r>
       <w:r>
         <w:rPr>
           <w:rFonts w:cs="Times New Roman"/>
           <w:color w:val="000000"/>
         </w:rPr>
-        <w:t>d</w:t>
+        <w:t>standard</w:t>
       </w:r>
       <w:r>
         <w:rPr>
           <w:rFonts w:cs="Times New Roman"/>
           <w:color w:val="000000"/>
         </w:rPr>
-        <w:t xml:space="preserve"> </w:t>
-      </w:r>
-      <w:r>
-        <w:rPr>
-          <w:rFonts w:cs="Times New Roman"/>
-          <w:color w:val="000000"/>
-        </w:rPr>
-        <w:t>standard</w:t>
-      </w:r>
-      <w:r>
-        <w:rPr>
-          <w:rFonts w:cs="Times New Roman"/>
-          <w:color w:val="000000"/>
-        </w:rPr>
-        <w:t xml:space="preserve"> DEA, three-stage DEA, and neural network approaches to measure the technical efficiency of 29 semi-conductor firms in Taiwan. </w:t>
-      </w:r>
-      <w:proofErr w:type="spellStart"/>
-      <w:r>
-        <w:rPr>
-          <w:rFonts w:cs="Times New Roman"/>
-          <w:color w:val="000000"/>
-        </w:rPr>
-        <w:t>Fallahpour</w:t>
-      </w:r>
-      <w:proofErr w:type="spellEnd"/>
-      <w:r>
-        <w:rPr>
-          <w:rFonts w:cs="Times New Roman"/>
-          <w:color w:val="000000"/>
-        </w:rPr>
-        <w:t xml:space="preserve"> et al. (2016) present</w:t>
+        <w:t xml:space="preserve"> DEA, three-stage DEA, and neural network approaches to measure the technical efficiency of 29 semi-conductor firms in Taiwan. Fallahpour et al. (2016) present</w:t>
       </w:r>
       <w:r>
         <w:rPr>
@@ -1364,181 +1203,140 @@
           <w:rFonts w:cs="Times New Roman"/>
           <w:color w:val="000000"/>
         </w:rPr>
-        <w:t xml:space="preserve"> an integrated framework for identifying sustainable manufacturing layouts using Big Data Analytics, Machine Learning, Hybrid Meta-</w:t>
-      </w:r>
-      <w:proofErr w:type="gramStart"/>
+        <w:t xml:space="preserve"> an integrated framework for identifying sustainable manufacturing layouts using Big Data Analytics, Machine Learning, Hybrid Meta-heuristic</w:t>
+      </w:r>
       <w:r>
         <w:rPr>
           <w:rFonts w:cs="Times New Roman"/>
           <w:color w:val="000000"/>
         </w:rPr>
-        <w:t>heuristic</w:t>
-      </w:r>
-      <w:proofErr w:type="gramEnd"/>
+        <w:t xml:space="preserve"> and DEA</w:t>
+      </w:r>
       <w:r>
         <w:rPr>
           <w:rFonts w:cs="Times New Roman"/>
           <w:color w:val="000000"/>
         </w:rPr>
-        <w:t xml:space="preserve"> and DEA</w:t>
+        <w:t xml:space="preserve">. The </w:t>
       </w:r>
       <w:r>
         <w:rPr>
           <w:rFonts w:cs="Times New Roman"/>
           <w:color w:val="000000"/>
         </w:rPr>
-        <w:t xml:space="preserve">. The </w:t>
+        <w:t>paper</w:t>
       </w:r>
       <w:r>
         <w:rPr>
           <w:rFonts w:cs="Times New Roman"/>
           <w:color w:val="000000"/>
         </w:rPr>
-        <w:t>paper</w:t>
+        <w:t xml:space="preserve"> by Nandy &amp; Singh (2020) present</w:t>
       </w:r>
       <w:r>
         <w:rPr>
           <w:rFonts w:cs="Times New Roman"/>
           <w:color w:val="000000"/>
         </w:rPr>
-        <w:t xml:space="preserve"> by Nandy &amp; Singh (2020) present</w:t>
+        <w:t>ed</w:t>
       </w:r>
       <w:r>
         <w:rPr>
           <w:rFonts w:cs="Times New Roman"/>
           <w:color w:val="000000"/>
         </w:rPr>
-        <w:t>ed</w:t>
+        <w:t xml:space="preserve"> a hybrid approach utilizing DEA and Machine Learning, specifically the Random Forest (RF) algorithm, to evaluate and predict farm efficiency among paddy producers in rural eastern India. Zhu et al. (2021) propose</w:t>
       </w:r>
       <w:r>
         <w:rPr>
           <w:rFonts w:cs="Times New Roman"/>
           <w:color w:val="000000"/>
         </w:rPr>
-        <w:t xml:space="preserve"> a hybrid approach utilizing DEA and Machine Learning, specifically the Random Forest (RF) algorithm, to evaluate and predict farm efficiency among paddy producers in rural eastern India. Zhu et al. (2021) propose</w:t>
+        <w:t>d</w:t>
       </w:r>
       <w:r>
         <w:rPr>
           <w:rFonts w:cs="Times New Roman"/>
           <w:color w:val="000000"/>
         </w:rPr>
-        <w:t>d</w:t>
+        <w:t xml:space="preserve"> a novel approach that combines DEA with ML algorithms to measure and predict the efficiency of Chinese manufacturing companies. Jomthanachai et al. (2021) proposed an integrated method combining Data Envelopment Analysis and </w:t>
       </w:r>
       <w:r>
         <w:rPr>
           <w:rFonts w:cs="Times New Roman"/>
           <w:color w:val="000000"/>
         </w:rPr>
-        <w:t xml:space="preserve"> a novel approach that combines DEA with ML algorithms to measure and predict the efficiency of Chinese manufacturing companies. </w:t>
-      </w:r>
-      <w:proofErr w:type="spellStart"/>
+        <w:t>M</w:t>
+      </w:r>
       <w:r>
         <w:rPr>
           <w:rFonts w:cs="Times New Roman"/>
           <w:color w:val="000000"/>
         </w:rPr>
-        <w:t>Jomthanachai</w:t>
-      </w:r>
-      <w:proofErr w:type="spellEnd"/>
+        <w:t xml:space="preserve">achine </w:t>
+      </w:r>
       <w:r>
         <w:rPr>
           <w:rFonts w:cs="Times New Roman"/>
           <w:color w:val="000000"/>
         </w:rPr>
-        <w:t xml:space="preserve"> et al. (2021) proposed an integrated method combining Data Envelopment Analysis and </w:t>
+        <w:t>L</w:t>
       </w:r>
       <w:r>
         <w:rPr>
           <w:rFonts w:cs="Times New Roman"/>
           <w:color w:val="000000"/>
         </w:rPr>
-        <w:t>M</w:t>
+        <w:t xml:space="preserve">earning for risk management. Boubaker et al. (2023) proposed a novel method for estimating a common set of weights based on regression analysis </w:t>
       </w:r>
       <w:r>
         <w:rPr>
           <w:rFonts w:cs="Times New Roman"/>
           <w:color w:val="000000"/>
         </w:rPr>
-        <w:t xml:space="preserve">achine </w:t>
+        <w:t>(</w:t>
       </w:r>
       <w:r>
         <w:rPr>
           <w:rFonts w:cs="Times New Roman"/>
           <w:color w:val="000000"/>
         </w:rPr>
-        <w:t>L</w:t>
+        <w:t>such as Tobit, LASSO, and Random Forest regression</w:t>
       </w:r>
       <w:r>
         <w:rPr>
           <w:rFonts w:cs="Times New Roman"/>
           <w:color w:val="000000"/>
         </w:rPr>
-        <w:t xml:space="preserve">earning for risk management. Boubaker et al. (2023) proposed a novel method for estimating a common set of weights based on regression analysis </w:t>
+        <w:t xml:space="preserve">) </w:t>
       </w:r>
       <w:r>
         <w:rPr>
           <w:rFonts w:cs="Times New Roman"/>
           <w:color w:val="000000"/>
         </w:rPr>
-        <w:t>(</w:t>
+        <w:t>for DEA to predict the performance of over 5400 Vietnamese</w:t>
       </w:r>
       <w:r>
         <w:rPr>
           <w:rFonts w:cs="Times New Roman"/>
           <w:color w:val="000000"/>
         </w:rPr>
-        <w:t>such as Tobit, LASSO, and Random Forest regression</w:t>
+        <w:t xml:space="preserve"> m</w:t>
       </w:r>
       <w:r>
         <w:rPr>
           <w:rFonts w:cs="Times New Roman"/>
           <w:color w:val="000000"/>
         </w:rPr>
-        <w:t xml:space="preserve">) </w:t>
+        <w:t>icro, small and medium enterprises</w:t>
       </w:r>
       <w:r>
         <w:rPr>
           <w:rFonts w:cs="Times New Roman"/>
           <w:color w:val="000000"/>
         </w:rPr>
-        <w:t>for DEA to predict the performance of over 5400 Vietnamese</w:t>
-      </w:r>
-      <w:r>
-        <w:rPr>
-          <w:rFonts w:cs="Times New Roman"/>
-          <w:color w:val="000000"/>
-        </w:rPr>
-        <w:t xml:space="preserve"> m</w:t>
-      </w:r>
-      <w:r>
-        <w:rPr>
-          <w:rFonts w:cs="Times New Roman"/>
-          <w:color w:val="000000"/>
-        </w:rPr>
-        <w:t>icro, small and medium enterprises</w:t>
-      </w:r>
-      <w:r>
-        <w:rPr>
-          <w:rFonts w:cs="Times New Roman"/>
-          <w:color w:val="000000"/>
-        </w:rPr>
-        <w:t xml:space="preserve">. </w:t>
-      </w:r>
-      <w:proofErr w:type="spellStart"/>
-      <w:r>
-        <w:rPr>
-          <w:rFonts w:cs="Times New Roman"/>
-          <w:color w:val="000000"/>
-        </w:rPr>
-        <w:t>Amirteimoori</w:t>
-      </w:r>
-      <w:proofErr w:type="spellEnd"/>
-      <w:r>
-        <w:rPr>
-          <w:rFonts w:cs="Times New Roman"/>
-          <w:color w:val="000000"/>
-        </w:rPr>
-        <w:t xml:space="preserve"> et al. (2023) introduce</w:t>
+        <w:t>. Amirteimoori et al. (2023) introduce</w:t>
       </w:r>
       <w:r>
         <w:rPr>
@@ -1744,15 +1542,7 @@
         <w:t>And</w:t>
       </w:r>
       <w:r>
-        <w:t xml:space="preserve">, in the second stage, we will attempt to predict this label using all variables of the problem. Additionally, our approach will allow us to modify the measurement of the degree of efficiency of observations, as the efficiency score will be calculated using an </w:t>
-      </w:r>
-      <w:proofErr w:type="spellStart"/>
-      <w:r>
-        <w:t>eXplainable</w:t>
-      </w:r>
-      <w:proofErr w:type="spellEnd"/>
-      <w:r>
-        <w:t xml:space="preserve"> Artificial Intelligence (XAI) method based on the use of a counterfactual: technical inefficiency </w:t>
+        <w:t xml:space="preserve">, in the second stage, we will attempt to predict this label using all variables of the problem. Additionally, our approach will allow us to modify the measurement of the degree of efficiency of observations, as the efficiency score will be calculated using an eXplainable Artificial Intelligence (XAI) method based on the use of a counterfactual: technical inefficiency </w:t>
       </w:r>
       <w:r>
         <w:t>will be</w:t>
@@ -1825,15 +1615,7 @@
         <w:t xml:space="preserve"> in the literature</w:t>
       </w:r>
       <w:r>
-        <w:t xml:space="preserve">. As highlighted by Banker and Morey (1986), comprehending the significant contributing factors to relative efficiency empowers organizations to channel efforts towards areas where substantial improvements can be achieved. Moreover, as suggested by </w:t>
-      </w:r>
-      <w:proofErr w:type="spellStart"/>
-      <w:r>
-        <w:t>Thanassoulis</w:t>
-      </w:r>
-      <w:proofErr w:type="spellEnd"/>
-      <w:r>
-        <w:t xml:space="preserve"> et al. (2015), identifying the most relevant variables not only facilitates strategic decision-making but also provides valuable insights for optimal resource allocation and the implementation of continuous improvement measures. Hence, the assessment of variable importance in the production process is fundamental for maximizing efficiency and productivity across various industries.</w:t>
+        <w:t>. As highlighted by Banker and Morey (1986), comprehending the significant contributing factors to relative efficiency empowers organizations to channel efforts towards areas where substantial improvements can be achieved. Moreover, as suggested by Thanassoulis et al. (2015), identifying the most relevant variables not only facilitates strategic decision-making but also provides valuable insights for optimal resource allocation and the implementation of continuous improvement measures. Hence, the assessment of variable importance in the production process is fundamental for maximizing efficiency and productivity across various industries.</w:t>
       </w:r>
       <w:r>
         <w:t xml:space="preserve"> </w:t>
@@ -1905,13 +1687,8 @@
       <w:r>
         <w:t>hrough an empirical example based on PISA (</w:t>
       </w:r>
-      <w:proofErr w:type="spellStart"/>
-      <w:r>
-        <w:t>Programme</w:t>
-      </w:r>
-      <w:proofErr w:type="spellEnd"/>
-      <w:r>
-        <w:t xml:space="preserve"> for</w:t>
+      <w:r>
+        <w:t>Programme for</w:t>
       </w:r>
       <w:r>
         <w:t xml:space="preserve"> </w:t>
@@ -2092,7 +1869,7 @@
           <v:shape id="_x0000_i1025" type="#_x0000_t75" style="width:102pt;height:24pt" o:ole="">
             <v:imagedata r:id="rId8" o:title=""/>
           </v:shape>
-          <o:OLEObject Type="Embed" ProgID="Equation.DSMT4" ShapeID="_x0000_i1025" DrawAspect="Content" ObjectID="_1776493668" r:id="rId9"/>
+          <o:OLEObject Type="Embed" ProgID="Equation.DSMT4" ShapeID="_x0000_i1025" DrawAspect="Content" ObjectID="_1777133588" r:id="rId9"/>
         </w:object>
       </w:r>
       <w:r>
@@ -2109,7 +1886,7 @@
           <v:shape id="_x0000_i1026" type="#_x0000_t75" style="width:96pt;height:24pt" o:ole="">
             <v:imagedata r:id="rId10" o:title=""/>
           </v:shape>
-          <o:OLEObject Type="Embed" ProgID="Equation.DSMT4" ShapeID="_x0000_i1026" DrawAspect="Content" ObjectID="_1776493669" r:id="rId11"/>
+          <o:OLEObject Type="Embed" ProgID="Equation.DSMT4" ShapeID="_x0000_i1026" DrawAspect="Content" ObjectID="_1777133589" r:id="rId11"/>
         </w:object>
       </w:r>
       <w:r>
@@ -2166,7 +1943,7 @@
           <v:shape id="_x0000_i1027" type="#_x0000_t75" style="width:162pt;height:24pt" o:ole="">
             <v:imagedata r:id="rId12" o:title=""/>
           </v:shape>
-          <o:OLEObject Type="Embed" ProgID="Equation.DSMT4" ShapeID="_x0000_i1027" DrawAspect="Content" ObjectID="_1776493670" r:id="rId13"/>
+          <o:OLEObject Type="Embed" ProgID="Equation.DSMT4" ShapeID="_x0000_i1027" DrawAspect="Content" ObjectID="_1777133590" r:id="rId13"/>
         </w:object>
       </w:r>
       <w:r>
@@ -2290,7 +2067,7 @@
           <v:shape id="_x0000_i1028" type="#_x0000_t75" style="width:12pt;height:12pt" o:ole="">
             <v:imagedata r:id="rId14" o:title=""/>
           </v:shape>
-          <o:OLEObject Type="Embed" ProgID="Equation.DSMT4" ShapeID="_x0000_i1028" DrawAspect="Content" ObjectID="_1776493671" r:id="rId15"/>
+          <o:OLEObject Type="Embed" ProgID="Equation.DSMT4" ShapeID="_x0000_i1028" DrawAspect="Content" ObjectID="_1777133591" r:id="rId15"/>
         </w:object>
       </w:r>
       <w:r>
@@ -2298,23 +2075,7 @@
           <w:rFonts w:cs="Times New Roman"/>
           <w:lang w:eastAsia="es-ES"/>
         </w:rPr>
-        <w:t xml:space="preserve">, Data Envelopment Analysis (DEA) stands out as one of the </w:t>
-      </w:r>
-      <w:proofErr w:type="gramStart"/>
-      <w:r>
-        <w:rPr>
-          <w:rFonts w:cs="Times New Roman"/>
-          <w:lang w:eastAsia="es-ES"/>
-        </w:rPr>
-        <w:t>most commonly employed</w:t>
-      </w:r>
-      <w:proofErr w:type="gramEnd"/>
-      <w:r>
-        <w:rPr>
-          <w:rFonts w:cs="Times New Roman"/>
-          <w:lang w:eastAsia="es-ES"/>
-        </w:rPr>
-        <w:t xml:space="preserve"> approaches in practical applications.</w:t>
+        <w:t>, Data Envelopment Analysis (DEA) stands out as one of the most commonly employed approaches in practical applications.</w:t>
       </w:r>
       <w:r>
         <w:rPr>
@@ -2345,7 +2106,7 @@
           <v:shape id="_x0000_i1029" type="#_x0000_t75" style="width:12pt;height:12pt" o:ole="">
             <v:imagedata r:id="rId14" o:title=""/>
           </v:shape>
-          <o:OLEObject Type="Embed" ProgID="Equation.DSMT4" ShapeID="_x0000_i1029" DrawAspect="Content" ObjectID="_1776493672" r:id="rId16"/>
+          <o:OLEObject Type="Embed" ProgID="Equation.DSMT4" ShapeID="_x0000_i1029" DrawAspect="Content" ObjectID="_1777133592" r:id="rId16"/>
         </w:object>
       </w:r>
       <w:r>
@@ -2374,7 +2135,7 @@
           <v:shape id="_x0000_i1030" type="#_x0000_t75" style="width:336pt;height:36pt" o:ole="">
             <v:imagedata r:id="rId17" o:title=""/>
           </v:shape>
-          <o:OLEObject Type="Embed" ProgID="Equation.DSMT4" ShapeID="_x0000_i1030" DrawAspect="Content" ObjectID="_1776493673" r:id="rId18"/>
+          <o:OLEObject Type="Embed" ProgID="Equation.DSMT4" ShapeID="_x0000_i1030" DrawAspect="Content" ObjectID="_1777133593" r:id="rId18"/>
         </w:object>
       </w:r>
       <w:r>
@@ -2483,15 +2244,7 @@
         <w:t>DEA</w:t>
       </w:r>
       <w:r>
-        <w:t xml:space="preserve"> (refer, for instance, to Pastor et al., 2012). </w:t>
-      </w:r>
-      <w:proofErr w:type="gramStart"/>
-      <w:r>
-        <w:t>In light of</w:t>
-      </w:r>
-      <w:proofErr w:type="gramEnd"/>
-      <w:r>
-        <w:t xml:space="preserve"> this, our focus is directed towards a prevalent</w:t>
+        <w:t xml:space="preserve"> (refer, for instance, to Pastor et al., 2012). In light of this, our focus is directed towards a prevalent</w:t>
       </w:r>
       <w:r>
         <w:t xml:space="preserve"> measure</w:t>
@@ -2529,7 +2282,7 @@
           <v:shape id="_x0000_i1031" type="#_x0000_t75" style="width:258pt;height:150pt" o:ole="">
             <v:imagedata r:id="rId19" o:title=""/>
           </v:shape>
-          <o:OLEObject Type="Embed" ProgID="Equation.DSMT4" ShapeID="_x0000_i1031" DrawAspect="Content" ObjectID="_1776493674" r:id="rId20"/>
+          <o:OLEObject Type="Embed" ProgID="Equation.DSMT4" ShapeID="_x0000_i1031" DrawAspect="Content" ObjectID="_1777133594" r:id="rId20"/>
         </w:object>
       </w:r>
       <w:r>
@@ -2761,13 +2514,8 @@
       <w:r>
         <w:t xml:space="preserve">, as well as </w:t>
       </w:r>
-      <w:proofErr w:type="spellStart"/>
-      <w:r>
-        <w:t>eXplainable</w:t>
-      </w:r>
-      <w:proofErr w:type="spellEnd"/>
-      <w:r>
-        <w:t xml:space="preserve"> Artificial Intelligence (XAI)</w:t>
+      <w:r>
+        <w:t>eXplainable Artificial Intelligence (XAI)</w:t>
       </w:r>
       <w:r>
         <w:t>. SVM is a powerful supervised learning algorithm used for classification and regression tasks. It works by finding the hyperplane that best separates the data points into different classes while maximizing the margin between classes. On the other hand, N</w:t>
@@ -2873,15 +2621,7 @@
         <w:t>)</w:t>
       </w:r>
       <w:r>
-        <w:t xml:space="preserve"> in the feature space. This hyperplane is strategically positioned to maximize the margin, representing the perpendicular distance between the hyperplane and the closest data points from each class, known as support vectors. The seminal work of </w:t>
-      </w:r>
-      <w:proofErr w:type="spellStart"/>
-      <w:r>
-        <w:t>Vapnik</w:t>
-      </w:r>
-      <w:proofErr w:type="spellEnd"/>
-      <w:r>
-        <w:t xml:space="preserve"> and Cortes</w:t>
+        <w:t xml:space="preserve"> in the feature space. This hyperplane is strategically positioned to maximize the margin, representing the perpendicular distance between the hyperplane and the closest data points from each class, known as support vectors. The seminal work of Vapnik and Cortes</w:t>
       </w:r>
       <w:r>
         <w:t xml:space="preserve"> (1995)</w:t>
@@ -2965,7 +2705,7 @@
           <v:shape id="_x0000_i1032" type="#_x0000_t75" style="width:12pt;height:12pt" o:ole="">
             <v:imagedata r:id="rId21" o:title=""/>
           </v:shape>
-          <o:OLEObject Type="Embed" ProgID="Equation.DSMT4" ShapeID="_x0000_i1032" DrawAspect="Content" ObjectID="_1776493675" r:id="rId22"/>
+          <o:OLEObject Type="Embed" ProgID="Equation.DSMT4" ShapeID="_x0000_i1032" DrawAspect="Content" ObjectID="_1777133595" r:id="rId22"/>
         </w:object>
       </w:r>
       <w:r>
@@ -2982,7 +2722,7 @@
           <v:shape id="_x0000_i1033" type="#_x0000_t75" style="width:12pt;height:12pt" o:ole="">
             <v:imagedata r:id="rId23" o:title=""/>
           </v:shape>
-          <o:OLEObject Type="Embed" ProgID="Equation.DSMT4" ShapeID="_x0000_i1033" DrawAspect="Content" ObjectID="_1776493676" r:id="rId24"/>
+          <o:OLEObject Type="Embed" ProgID="Equation.DSMT4" ShapeID="_x0000_i1033" DrawAspect="Content" ObjectID="_1777133596" r:id="rId24"/>
         </w:object>
       </w:r>
       <w:r>
@@ -3033,62 +2773,119 @@
         <w:t xml:space="preserve">To illustrate the practical application of SVM in classification, consider a dataset comprising </w:t>
       </w:r>
       <w:r>
-        <w:rPr>
-          <w:highlight w:val="yellow"/>
-        </w:rPr>
-        <w:t>two classes, depicted by red and blue points in a two-dimensional feature space. Fig</w:t>
-      </w:r>
-      <w:r>
-        <w:rPr>
-          <w:highlight w:val="yellow"/>
-        </w:rPr>
-        <w:t>ure 1 showcases this scenario, where the circles denote the support vectors, the solid line represents the decision boundary, and the dashed lines delineate the margins.</w:t>
-      </w:r>
-    </w:p>
-    <w:p>
-      <w:pPr>
-        <w:spacing w:line="360" w:lineRule="auto"/>
-      </w:pPr>
-    </w:p>
-    <w:p>
-      <w:pPr>
-        <w:spacing w:line="360" w:lineRule="auto"/>
-      </w:pPr>
-      <w:proofErr w:type="gramStart"/>
-      <w:r>
-        <w:rPr>
-          <w:highlight w:val="yellow"/>
-        </w:rPr>
-        <w:t>![</w:t>
-      </w:r>
-      <w:proofErr w:type="gramEnd"/>
-      <w:r>
-        <w:rPr>
-          <w:highlight w:val="yellow"/>
-        </w:rPr>
-        <w:t>Figure 1: SVM Classification Example](svm_classification_example.png)</w:t>
-      </w:r>
-    </w:p>
-    <w:p>
-      <w:pPr>
-        <w:spacing w:line="360" w:lineRule="auto"/>
-      </w:pPr>
-    </w:p>
-    <w:p>
-      <w:pPr>
-        <w:spacing w:line="360" w:lineRule="auto"/>
-      </w:pPr>
-      <w:r>
-        <w:t xml:space="preserve">In Figure 1, the decision boundary (solid line) adeptly separates the red and blue points, with the margins (dashed lines) maximized through strategic placement of support vectors (circles). This example illustrates SVM's capability to discern intricate decision boundaries in high-dimensional feature </w:t>
-      </w:r>
-      <w:proofErr w:type="gramStart"/>
-      <w:r>
-        <w:t>spaces</w:t>
+        <w:t>two classes, depicted by red and blue points in a two-dimensional feature space. Figure 1 showcases this scenario, where the circles denote the support vectors, the solid line represents the decision boundary, and the dashed lines delineate the margins.</w:t>
+      </w:r>
+    </w:p>
+    <w:p>
+      <w:pPr>
+        <w:keepNext/>
+        <w:spacing w:line="360" w:lineRule="auto"/>
+        <w:jc w:val="center"/>
+      </w:pPr>
+      <w:r>
+        <w:rPr>
+          <w:noProof/>
+        </w:rPr>
+        <w:drawing>
+          <wp:inline distT="0" distB="0" distL="0" distR="0" wp14:anchorId="27A86A3F" wp14:editId="40A4C961">
+            <wp:extent cx="3448050" cy="2494765"/>
+            <wp:effectExtent l="0" t="0" r="0" b="1270"/>
+            <wp:docPr id="246018161" name="Imagen 2"/>
+            <wp:cNvGraphicFramePr>
+              <a:graphicFrameLocks xmlns:a="http://schemas.openxmlformats.org/drawingml/2006/main" noChangeAspect="1"/>
+            </wp:cNvGraphicFramePr>
+            <a:graphic xmlns:a="http://schemas.openxmlformats.org/drawingml/2006/main">
+              <a:graphicData uri="http://schemas.openxmlformats.org/drawingml/2006/picture">
+                <pic:pic xmlns:pic="http://schemas.openxmlformats.org/drawingml/2006/picture">
+                  <pic:nvPicPr>
+                    <pic:cNvPr id="0" name="Picture 30"/>
+                    <pic:cNvPicPr>
+                      <a:picLocks noChangeAspect="1" noChangeArrowheads="1"/>
+                    </pic:cNvPicPr>
+                  </pic:nvPicPr>
+                  <pic:blipFill>
+                    <a:blip r:embed="rId25">
+                      <a:extLst>
+                        <a:ext uri="{28A0092B-C50C-407E-A947-70E740481C1C}">
+                          <a14:useLocalDpi xmlns:a14="http://schemas.microsoft.com/office/drawing/2010/main" val="0"/>
+                        </a:ext>
+                      </a:extLst>
+                    </a:blip>
+                    <a:srcRect/>
+                    <a:stretch>
+                      <a:fillRect/>
+                    </a:stretch>
+                  </pic:blipFill>
+                  <pic:spPr bwMode="auto">
+                    <a:xfrm>
+                      <a:off x="0" y="0"/>
+                      <a:ext cx="3459055" cy="2502728"/>
+                    </a:xfrm>
+                    <a:prstGeom prst="rect">
+                      <a:avLst/>
+                    </a:prstGeom>
+                    <a:noFill/>
+                    <a:ln>
+                      <a:noFill/>
+                    </a:ln>
+                  </pic:spPr>
+                </pic:pic>
+              </a:graphicData>
+            </a:graphic>
+          </wp:inline>
+        </w:drawing>
+      </w:r>
+    </w:p>
+    <w:p>
+      <w:pPr>
+        <w:pStyle w:val="Descripcin"/>
+        <w:jc w:val="center"/>
+      </w:pPr>
+      <w:r>
+        <w:t xml:space="preserve">Figure </w:t>
+      </w:r>
+      <w:r>
+        <w:fldChar w:fldCharType="begin"/>
+      </w:r>
+      <w:r>
+        <w:instrText xml:space="preserve"> SEQ Figure \* ARABIC </w:instrText>
+      </w:r>
+      <w:r>
+        <w:fldChar w:fldCharType="separate"/>
+      </w:r>
+      <w:r>
+        <w:rPr>
+          <w:noProof/>
+        </w:rPr>
+        <w:t>1</w:t>
+      </w:r>
+      <w:r>
+        <w:fldChar w:fldCharType="end"/>
+      </w:r>
+      <w:r>
+        <w:t xml:space="preserve">. </w:t>
+      </w:r>
+      <w:r>
+        <w:t>SVM Classification e</w:t>
+      </w:r>
+      <w:r>
+        <w:t>xample with C = 1.</w:t>
+      </w:r>
+    </w:p>
+    <w:p>
+      <w:pPr>
+        <w:spacing w:line="360" w:lineRule="auto"/>
+      </w:pPr>
+      <w:r>
+        <w:t xml:space="preserve">In Figure 1, the decision boundary (solid line) adeptly separates the red and blue points, with the margins (dashed lines) maximized through strategic placement of support vectors (circles). This </w:t>
+      </w:r>
+      <w:r>
+        <w:lastRenderedPageBreak/>
+        <w:t>example illustrates SVM's capability to discern intricate decision boundaries in high-dimensional feature spaces</w:t>
       </w:r>
       <w:r>
         <w:t>;</w:t>
       </w:r>
-      <w:proofErr w:type="gramEnd"/>
       <w:r>
         <w:t xml:space="preserve"> </w:t>
       </w:r>
@@ -3184,52 +2981,38 @@
         <w:t>al</w:t>
       </w:r>
       <w:r>
-        <w:t xml:space="preserve"> function, hyperbolic tangent (tanh) function, and rectified linear unit (</w:t>
-      </w:r>
-      <w:proofErr w:type="spellStart"/>
-      <w:r>
-        <w:t>ReLU</w:t>
-      </w:r>
-      <w:proofErr w:type="spellEnd"/>
-      <w:r>
-        <w:t>) function. Each activation function introduces different properties to the model, influencing its ability to learn and generalize from data.</w:t>
-      </w:r>
-    </w:p>
-    <w:p>
-      <w:pPr>
-        <w:spacing w:line="360" w:lineRule="auto"/>
-      </w:pPr>
-    </w:p>
-    <w:p>
-      <w:pPr>
-        <w:spacing w:line="360" w:lineRule="auto"/>
-      </w:pPr>
-      <w:proofErr w:type="gramStart"/>
-      <w:r>
-        <w:t>Similar to</w:t>
-      </w:r>
-      <w:proofErr w:type="gramEnd"/>
-      <w:r>
-        <w:t xml:space="preserve"> SVM, the performance of Neural Networks hinges on the selection of hyperparameters such as the number of layers, the number of neurons per layer, learning rate, and regularization parameters. Hyperparameter tuning is essential to optimize model performance and prevent issues like overfitting or underfitting. Techniques such as grid search, random search, and Bayesian optimization are commonly employed to systematically explore the hyperparameter space and identify optimal configurations.</w:t>
-      </w:r>
-    </w:p>
-    <w:p>
-      <w:pPr>
-        <w:spacing w:line="360" w:lineRule="auto"/>
-      </w:pPr>
-    </w:p>
-    <w:p>
-      <w:pPr>
-        <w:spacing w:line="360" w:lineRule="auto"/>
-      </w:pPr>
-      <w:r>
-        <w:t>Despite their remarkable predictive capabilities, one challenge of Neural Networks lies in their black-box nature, which hinders interpretability and understanding of model decisions. However, techniques such as layer-wise relevance propagation (LRP) and gradient-based attribution methods can provide insights into feature importance and highlight the contribution of input features to model predictions. This feature importance analysis aids in model interpretation and decision-making processes.</w:t>
-      </w:r>
-    </w:p>
-    <w:p>
-      <w:pPr>
-        <w:spacing w:line="360" w:lineRule="auto"/>
-      </w:pPr>
+        <w:t xml:space="preserve"> function, hyperbolic tangent (tanh) function, and rectified linear unit (ReLU) function. Each activation function introduces different properties to the model, influencing its ability to learn and generalize from data.</w:t>
+      </w:r>
+    </w:p>
+    <w:p>
+      <w:pPr>
+        <w:spacing w:line="360" w:lineRule="auto"/>
+      </w:pPr>
+    </w:p>
+    <w:p>
+      <w:pPr>
+        <w:spacing w:line="360" w:lineRule="auto"/>
+      </w:pPr>
+      <w:r>
+        <w:t>Similar to SVM, the performance of Neural Networks hinges on the selection of hyperparameters such as the number of layers, the number of neurons per layer, learning rate, and regularization parameters. Hyperparameter tuning is essential to optimize model performance and prevent issues like overfitting or underfitting. Techniques such as grid search, random search, and Bayesian optimization are commonly employed to systematically explore the hyperparameter space and identify optimal configurations.</w:t>
+      </w:r>
+    </w:p>
+    <w:p>
+      <w:pPr>
+        <w:spacing w:line="360" w:lineRule="auto"/>
+      </w:pPr>
+    </w:p>
+    <w:p>
+      <w:pPr>
+        <w:spacing w:line="360" w:lineRule="auto"/>
+      </w:pPr>
+      <w:r>
+        <w:t xml:space="preserve">Despite their remarkable predictive capabilities, one challenge of Neural Networks lies in their black-box nature, which hinders interpretability and understanding of model decisions. However, techniques such as layer-wise relevance propagation (LRP) and gradient-based attribution methods can provide insights into feature importance and highlight the contribution of input </w:t>
+      </w:r>
+      <w:r>
+        <w:lastRenderedPageBreak/>
+        <w:t>features to model predictions. This feature importance analysis aids in model interpretation and decision-making processes.</w:t>
+      </w:r>
     </w:p>
     <w:p>
       <w:pPr>
@@ -3243,57 +3026,191 @@
           <w:highlight w:val="yellow"/>
           <w:lang w:val="es-ES"/>
         </w:rPr>
-        <w:t>METER EJEMPLO GRAFICO</w:t>
-      </w:r>
-      <w:r>
-        <w:rPr>
-          <w:highlight w:val="yellow"/>
+        <w:t>Un ejemplo que muestra</w:t>
+      </w:r>
+      <w:r>
+        <w:rPr>
           <w:lang w:val="es-ES"/>
         </w:rPr>
-        <w:t xml:space="preserve"> Y COMENTARIOS AL ESTILO DE LA SECCION ANTE</w:t>
-      </w:r>
-      <w:r>
-        <w:rPr>
-          <w:highlight w:val="yellow"/>
+        <w:t xml:space="preserve"> una estructura de una red neuronal </w:t>
+      </w:r>
+      <w:r>
+        <w:rPr>
           <w:lang w:val="es-ES"/>
         </w:rPr>
-        <w:t>RIOR</w:t>
-      </w:r>
-      <w:r>
-        <w:rPr>
-          <w:highlight w:val="yellow"/>
+        <w:t xml:space="preserve">en un problema de clasificación </w:t>
+      </w:r>
+      <w:r>
+        <w:rPr>
           <w:lang w:val="es-ES"/>
         </w:rPr>
-        <w:t>.</w:t>
-      </w:r>
-    </w:p>
-    <w:p>
-      <w:pPr>
-        <w:spacing w:line="360" w:lineRule="auto"/>
+        <w:t xml:space="preserve">con dos varaibles </w:t>
+      </w:r>
+      <w:r>
         <w:rPr>
           <w:lang w:val="es-ES"/>
         </w:rPr>
-      </w:pPr>
-    </w:p>
-    <w:p>
-      <w:pPr>
-        <w:spacing w:line="360" w:lineRule="auto"/>
-      </w:pPr>
-      <w:proofErr w:type="gramStart"/>
-      <w:r>
-        <w:rPr>
-          <w:highlight w:val="yellow"/>
-        </w:rPr>
-        <w:t>![</w:t>
-      </w:r>
-      <w:proofErr w:type="gramEnd"/>
-      <w:r>
-        <w:rPr>
-          <w:highlight w:val="yellow"/>
-        </w:rPr>
-        <w:t>Figure 2: Neural Network Classification Example](neural_network_classification_example.png)</w:t>
-      </w:r>
-    </w:p>
+        <w:t xml:space="preserve">constaría de dos neuronas en la capa de entrada, </w:t>
+      </w:r>
+      <w:r>
+        <w:rPr>
+          <w:lang w:val="es-ES"/>
+        </w:rPr>
+        <w:t xml:space="preserve">tantas como variables haya. En la capa final habría una neurona que determina la clase </w:t>
+      </w:r>
+      <w:r>
+        <w:rPr>
+          <w:lang w:val="es-ES"/>
+        </w:rPr>
+        <w:t xml:space="preserve">a la que pertene </w:t>
+      </w:r>
+      <w:r>
+        <w:rPr>
+          <w:lang w:val="es-ES"/>
+        </w:rPr>
+        <w:t xml:space="preserve">cada observación. </w:t>
+      </w:r>
+      <w:r>
+        <w:rPr>
+          <w:lang w:val="es-ES"/>
+        </w:rPr>
+        <w:t>Entre estas dos capas se encuentra la capa oculta</w:t>
+      </w:r>
+      <w:r>
+        <w:rPr>
+          <w:lang w:val="es-ES"/>
+        </w:rPr>
+        <w:t xml:space="preserve">, que en este caso consta de 3 neuronas. </w:t>
+      </w:r>
+      <w:r>
+        <w:rPr>
+          <w:lang w:val="es-ES"/>
+        </w:rPr>
+        <w:t>La Figura 2 muestra la estructura</w:t>
+      </w:r>
+      <w:r>
+        <w:rPr>
+          <w:lang w:val="es-ES"/>
+        </w:rPr>
+        <w:t xml:space="preserve"> de la red</w:t>
+      </w:r>
+      <w:r>
+        <w:rPr>
+          <w:lang w:val="es-ES"/>
+        </w:rPr>
+        <w:t xml:space="preserve"> 2-3-1</w:t>
+      </w:r>
+      <w:r>
+        <w:rPr>
+          <w:lang w:val="es-ES"/>
+        </w:rPr>
+        <w:t xml:space="preserve"> y los sesgos asoc</w:t>
+      </w:r>
+      <w:r>
+        <w:rPr>
+          <w:lang w:val="es-ES"/>
+        </w:rPr>
+        <w:t xml:space="preserve">iados en cada </w:t>
+      </w:r>
+      <w:r>
+        <w:rPr>
+          <w:lang w:val="es-ES"/>
+        </w:rPr>
+        <w:t>capa.</w:t>
+      </w:r>
+    </w:p>
+    <w:p>
+      <w:pPr>
+        <w:keepNext/>
+        <w:spacing w:line="360" w:lineRule="auto"/>
+        <w:jc w:val="center"/>
+      </w:pPr>
+      <w:r>
+        <w:rPr>
+          <w:noProof/>
+          <w:lang w:val="es-ES"/>
+        </w:rPr>
+        <w:drawing>
+          <wp:inline distT="0" distB="0" distL="0" distR="0" wp14:anchorId="6703251F" wp14:editId="1B8BFBFD">
+            <wp:extent cx="4054458" cy="3048000"/>
+            <wp:effectExtent l="0" t="0" r="3810" b="0"/>
+            <wp:docPr id="415947392" name="Imagen 3"/>
+            <wp:cNvGraphicFramePr>
+              <a:graphicFrameLocks xmlns:a="http://schemas.openxmlformats.org/drawingml/2006/main" noChangeAspect="1"/>
+            </wp:cNvGraphicFramePr>
+            <a:graphic xmlns:a="http://schemas.openxmlformats.org/drawingml/2006/main">
+              <a:graphicData uri="http://schemas.openxmlformats.org/drawingml/2006/picture">
+                <pic:pic xmlns:pic="http://schemas.openxmlformats.org/drawingml/2006/picture">
+                  <pic:nvPicPr>
+                    <pic:cNvPr id="0" name="Picture 31"/>
+                    <pic:cNvPicPr>
+                      <a:picLocks noChangeAspect="1" noChangeArrowheads="1"/>
+                    </pic:cNvPicPr>
+                  </pic:nvPicPr>
+                  <pic:blipFill>
+                    <a:blip r:embed="rId26">
+                      <a:extLst>
+                        <a:ext uri="{28A0092B-C50C-407E-A947-70E740481C1C}">
+                          <a14:useLocalDpi xmlns:a14="http://schemas.microsoft.com/office/drawing/2010/main" val="0"/>
+                        </a:ext>
+                      </a:extLst>
+                    </a:blip>
+                    <a:srcRect/>
+                    <a:stretch>
+                      <a:fillRect/>
+                    </a:stretch>
+                  </pic:blipFill>
+                  <pic:spPr bwMode="auto">
+                    <a:xfrm>
+                      <a:off x="0" y="0"/>
+                      <a:ext cx="4064191" cy="3055317"/>
+                    </a:xfrm>
+                    <a:prstGeom prst="rect">
+                      <a:avLst/>
+                    </a:prstGeom>
+                    <a:noFill/>
+                    <a:ln>
+                      <a:noFill/>
+                    </a:ln>
+                  </pic:spPr>
+                </pic:pic>
+              </a:graphicData>
+            </a:graphic>
+          </wp:inline>
+        </w:drawing>
+      </w:r>
+    </w:p>
+    <w:p>
+      <w:pPr>
+        <w:pStyle w:val="Descripcin"/>
+        <w:jc w:val="center"/>
+      </w:pPr>
+      <w:r>
+        <w:t xml:space="preserve">Figure </w:t>
+      </w:r>
+      <w:r>
+        <w:fldChar w:fldCharType="begin"/>
+      </w:r>
+      <w:r>
+        <w:instrText xml:space="preserve"> SEQ Figure \* ARABIC </w:instrText>
+      </w:r>
+      <w:r>
+        <w:fldChar w:fldCharType="separate"/>
+      </w:r>
+      <w:r>
+        <w:rPr>
+          <w:noProof/>
+        </w:rPr>
+        <w:t>2</w:t>
+      </w:r>
+      <w:r>
+        <w:fldChar w:fldCharType="end"/>
+      </w:r>
+      <w:r>
+        <w:t>. Neuronal Network Classification</w:t>
+      </w:r>
+    </w:p>
+    <w:p/>
     <w:p>
       <w:pPr>
         <w:pStyle w:val="Prrafodelista"/>
@@ -3307,99 +3224,83 @@
           <w:bCs/>
         </w:rPr>
       </w:pPr>
-      <w:proofErr w:type="spellStart"/>
       <w:r>
         <w:rPr>
           <w:b/>
           <w:bCs/>
         </w:rPr>
+        <w:t>eXplainable Artificial Intelligence</w:t>
+      </w:r>
+    </w:p>
+    <w:p>
+      <w:pPr>
+        <w:spacing w:line="360" w:lineRule="auto"/>
+      </w:pPr>
+      <w:r>
+        <w:t>eXplainable Artificial Intelligence (XAI) has emerged as a critical area of research aimed at enhancing the transparency, interpretability, and trustworthiness of machine learning models</w:t>
+      </w:r>
+      <w:r>
+        <w:t xml:space="preserve"> (see, for example, </w:t>
+      </w:r>
+      <w:r>
+        <w:rPr>
+          <w:lang w:val="en-GB"/>
+        </w:rPr>
+        <w:t>Wachter</w:t>
+      </w:r>
+      <w:r>
+        <w:rPr>
+          <w:lang w:val="en-GB"/>
+        </w:rPr>
+        <w:t xml:space="preserve"> et al., 2017</w:t>
+      </w:r>
+      <w:r>
+        <w:t>)</w:t>
+      </w:r>
+      <w:r>
+        <w:t>. In this section, we provide an overview of XAI principles and delve into the concept of counterfactual methods, a subset of XAI techniques that facilitate insightful explanations of model predictions.</w:t>
+      </w:r>
+    </w:p>
+    <w:p>
+      <w:pPr>
+        <w:spacing w:line="360" w:lineRule="auto"/>
+      </w:pPr>
+    </w:p>
+    <w:p>
+      <w:pPr>
+        <w:spacing w:line="360" w:lineRule="auto"/>
+      </w:pPr>
+      <w:r>
+        <w:t xml:space="preserve">Overall, </w:t>
+      </w:r>
+      <w:r>
+        <w:t xml:space="preserve">XAI encompasses a diverse set of methodologies and techniques designed to elucidate the decision-making process of machine learning models. As AI </w:t>
+      </w:r>
+      <w:r>
+        <w:t xml:space="preserve">(Artificial Intelligence) </w:t>
+      </w:r>
+      <w:r>
+        <w:t xml:space="preserve">systems become increasingly complex and ubiquitous, there is a growing need for transparency and interpretability to foster trust and facilitate human understanding of model behavior. XAI aims to </w:t>
+      </w:r>
+      <w:r>
         <w:lastRenderedPageBreak/>
-        <w:t>eXplainable</w:t>
-      </w:r>
-      <w:proofErr w:type="spellEnd"/>
-      <w:r>
-        <w:rPr>
-          <w:b/>
-          <w:bCs/>
-        </w:rPr>
-        <w:t xml:space="preserve"> Artificial Intelligence</w:t>
-      </w:r>
-    </w:p>
-    <w:p>
-      <w:pPr>
-        <w:spacing w:line="360" w:lineRule="auto"/>
-      </w:pPr>
-      <w:proofErr w:type="spellStart"/>
-      <w:r>
-        <w:t>eXplainable</w:t>
-      </w:r>
-      <w:proofErr w:type="spellEnd"/>
-      <w:r>
-        <w:t xml:space="preserve"> Artificial Intelligence (XAI) has emerged as a critical area of research aimed at enhancing the transparency, interpretability, and trustworthiness of machine learning models</w:t>
-      </w:r>
-      <w:r>
-        <w:t xml:space="preserve"> (see, for example, </w:t>
-      </w:r>
-      <w:r>
-        <w:rPr>
-          <w:lang w:val="en-GB"/>
-        </w:rPr>
-        <w:t>Wachter</w:t>
-      </w:r>
-      <w:r>
-        <w:rPr>
-          <w:lang w:val="en-GB"/>
-        </w:rPr>
-        <w:t xml:space="preserve"> et al., 2017</w:t>
-      </w:r>
-      <w:r>
-        <w:t>)</w:t>
-      </w:r>
-      <w:r>
-        <w:t>. In this section, we provide an overview of XAI principles and delve into the concept of counterfactual methods, a subset of XAI techniques that facilitate insightful explanations of model predictions.</w:t>
-      </w:r>
-    </w:p>
-    <w:p>
-      <w:pPr>
-        <w:spacing w:line="360" w:lineRule="auto"/>
-      </w:pPr>
-    </w:p>
-    <w:p>
-      <w:pPr>
-        <w:spacing w:line="360" w:lineRule="auto"/>
-      </w:pPr>
-      <w:r>
-        <w:t xml:space="preserve">Overall, </w:t>
-      </w:r>
-      <w:r>
-        <w:t xml:space="preserve">XAI encompasses a diverse set of methodologies and techniques designed to elucidate the decision-making process of machine learning models. As AI </w:t>
-      </w:r>
-      <w:r>
-        <w:t xml:space="preserve">(Artificial Intelligence) </w:t>
-      </w:r>
-      <w:r>
-        <w:t>systems become increasingly complex and ubiquitous, there is a growing need for transparency and interpretability to foster trust and facilitate human understanding of model behavior. XAI aims to address this need by providing explanations that are understandable, intuitive, and actionable for end-users, stakeholders, and domain experts.</w:t>
-      </w:r>
-    </w:p>
-    <w:p>
-      <w:pPr>
-        <w:spacing w:line="360" w:lineRule="auto"/>
-      </w:pPr>
-    </w:p>
-    <w:p>
-      <w:pPr>
-        <w:spacing w:line="360" w:lineRule="auto"/>
-      </w:pPr>
-      <w:proofErr w:type="gramStart"/>
+        <w:t>address this need by providing explanations that are understandable, intuitive, and actionable for end-users, stakeholders, and domain experts.</w:t>
+      </w:r>
+    </w:p>
+    <w:p>
+      <w:pPr>
+        <w:spacing w:line="360" w:lineRule="auto"/>
+      </w:pPr>
+    </w:p>
+    <w:p>
+      <w:pPr>
+        <w:spacing w:line="360" w:lineRule="auto"/>
+      </w:pPr>
       <w:r>
         <w:t>In particular, c</w:t>
       </w:r>
       <w:r>
-        <w:t>ounterfactual</w:t>
-      </w:r>
-      <w:proofErr w:type="gramEnd"/>
-      <w:r>
-        <w:t xml:space="preserve"> methods represent a prominent approach within the realm of XAI, focusing on the generation of alternative scenarios or </w:t>
+        <w:t xml:space="preserve">ounterfactual methods represent a prominent approach within the realm of XAI, focusing on the generation of alternative scenarios or </w:t>
       </w:r>
       <w:r>
         <w:t>‘</w:t>
@@ -3411,15 +3312,7 @@
         <w:t>’</w:t>
       </w:r>
       <w:r>
-        <w:t xml:space="preserve"> to explain model predictions. The fundamental concept underlying counterfactual methods is the creation of hypothetical instances that are </w:t>
-      </w:r>
-      <w:proofErr w:type="gramStart"/>
-      <w:r>
-        <w:t>similar to</w:t>
-      </w:r>
-      <w:proofErr w:type="gramEnd"/>
-      <w:r>
-        <w:t xml:space="preserve"> the observed data but differ in one or more attributes. By systematically altering the features of a given instance and observing the corresponding changes in model predictions, counterfactual methods provide valuable insights into the factors driving model decisions and predictions.</w:t>
+        <w:t xml:space="preserve"> to explain model predictions. The fundamental concept underlying counterfactual methods is the creation of hypothetical instances that are similar to the observed data but differ in one or more attributes. By systematically altering the features of a given instance and observing the corresponding changes in model predictions, counterfactual methods provide valuable insights into the factors driving model decisions and predictions.</w:t>
       </w:r>
       <w:r>
         <w:t xml:space="preserve"> Moreover, c</w:t>
@@ -3500,7 +3393,6 @@
           <w:b/>
           <w:bCs/>
         </w:rPr>
-        <w:lastRenderedPageBreak/>
         <w:t>Integrating ML</w:t>
       </w:r>
       <w:r>
@@ -3589,15 +3481,11 @@
         <w:t>re</w:t>
       </w:r>
       <w:r>
-        <w:t xml:space="preserve">interpretation implies that typical efficiency measures utilized in DEA stem from the application of </w:t>
-      </w:r>
-      <w:proofErr w:type="spellStart"/>
-      <w:r>
-        <w:t>eXplainable</w:t>
-      </w:r>
-      <w:proofErr w:type="spellEnd"/>
-      <w:r>
-        <w:t xml:space="preserve"> Artificial Intelligence (XAI) principles, particularly involving the notion of a counterfactual scenario. Specifically, the movement of an inefficient DMU, by improving its observed inputs and/or outputs in accordance with the orientation and type of efficiency measure, signifies its transition away from its original class label</w:t>
+        <w:t xml:space="preserve">interpretation </w:t>
+      </w:r>
+      <w:r>
+        <w:lastRenderedPageBreak/>
+        <w:t>implies that typical efficiency measures utilized in DEA stem from the application of eXplainable Artificial Intelligence (XAI) principles, particularly involving the notion of a counterfactual scenario. Specifically, the movement of an inefficient DMU, by improving its observed inputs and/or outputs in accordance with the orientation and type of efficiency measure, signifies its transition away from its original class label</w:t>
       </w:r>
       <w:r>
         <w:t xml:space="preserve"> (feasible)</w:t>
@@ -3621,7 +3509,6 @@
           <w:lang w:val="es-ES"/>
         </w:rPr>
       </w:pPr>
-      <w:proofErr w:type="spellStart"/>
       <w:r>
         <w:rPr>
           <w:highlight w:val="yellow"/>
@@ -3634,156 +3521,586 @@
           <w:highlight w:val="yellow"/>
           <w:lang w:val="es-ES"/>
         </w:rPr>
-        <w:t>Figure</w:t>
-      </w:r>
-      <w:proofErr w:type="spellEnd"/>
+        <w:t>Figure 3. Grafico de DEA típico con una proyección de tipo radial output.</w:t>
+      </w:r>
+    </w:p>
+    <w:p>
+      <w:pPr>
+        <w:spacing w:line="360" w:lineRule="auto"/>
+        <w:rPr>
+          <w:lang w:val="es-ES"/>
+        </w:rPr>
+      </w:pPr>
+    </w:p>
+    <w:p>
+      <w:pPr>
+        <w:spacing w:line="360" w:lineRule="auto"/>
+      </w:pPr>
+      <w:r>
+        <w:t>After drawing a parallel between standard DEA approaches and classification ML methods, and, most importantly for us, demonstrating that DEA efficiency measures can be seen as emerging from the concept of XAI, particularly from a counterfactual approach, we now proceed to introduce our approach.</w:t>
+      </w:r>
+      <w:r>
+        <w:t xml:space="preserve"> </w:t>
+      </w:r>
+      <w:r>
+        <w:t xml:space="preserve">The core concept underlying our </w:t>
+      </w:r>
+      <w:r>
+        <w:t>model</w:t>
+      </w:r>
+      <w:r>
+        <w:t xml:space="preserve"> is a multi-stage methodology aimed at enhancing efficiency assessment through the fusion of DEA and ML techniques. Our method operates in three distinct phases: Firstly, we employ standard DEA to categorize decision-making units into efficient and inefficient categories. Subsequently, in a second phase, we employ a classification ML model, wherein the response variable is the efficiency class (efficient vs. inefficient), and the features encompass both inputs and outputs. Finally, in the third phase of our approach, we ascertain a robust measure of technical inefficiency through the application of XAI principles. Specifically, given a model measuring technical efficiency (such as the </w:t>
+      </w:r>
+      <w:r>
+        <w:t xml:space="preserve">output-oriented </w:t>
+      </w:r>
+      <w:r>
+        <w:t>radial model), we determine the minimum increase required in the output of each inefficient DMU to transition its class from inefficient to efficient. This structured approach not only facilitates the identification of inefficiencies but also provides actionable insights for decision-makers to enhance performance.</w:t>
+      </w:r>
+      <w:r>
+        <w:t xml:space="preserve"> </w:t>
+      </w:r>
+      <w:r>
+        <w:t xml:space="preserve">For instance, a similar concept can be extended to the efficient units within the framework of DEA. By doing so, we can ascertain a measure indicative of </w:t>
+      </w:r>
+      <w:r>
+        <w:t>super-efficiency</w:t>
+      </w:r>
+      <w:r>
+        <w:t>, thereby discerning among the subset of efficient DMUs.</w:t>
+      </w:r>
+      <w:r>
+        <w:t xml:space="preserve"> </w:t>
+      </w:r>
+      <w:r>
+        <w:rPr>
+          <w:rFonts w:cs="Times New Roman"/>
+        </w:rPr>
+        <w:t>Andersen and Petersen (1993)</w:t>
+      </w:r>
+      <w:r>
+        <w:rPr>
+          <w:rFonts w:cs="Times New Roman"/>
+        </w:rPr>
+        <w:t xml:space="preserve"> introduced the notion of super-efficiency</w:t>
+      </w:r>
+      <w:r>
+        <w:rPr>
+          <w:rFonts w:cs="Times New Roman"/>
+        </w:rPr>
+        <w:t xml:space="preserve"> in DEA</w:t>
+      </w:r>
+      <w:r>
+        <w:rPr>
+          <w:rFonts w:cs="Times New Roman"/>
+        </w:rPr>
+        <w:t xml:space="preserve">. </w:t>
+      </w:r>
+      <w:r>
+        <w:rPr>
+          <w:rFonts w:cs="Times New Roman"/>
+        </w:rPr>
+        <w:t>Th</w:t>
+      </w:r>
+      <w:r>
+        <w:rPr>
+          <w:rFonts w:cs="Times New Roman"/>
+        </w:rPr>
+        <w:t>is</w:t>
+      </w:r>
+      <w:r>
+        <w:rPr>
+          <w:rFonts w:cs="Times New Roman"/>
+        </w:rPr>
+        <w:t xml:space="preserve"> concept revolves around assessing each </w:t>
+      </w:r>
+      <w:r>
+        <w:rPr>
+          <w:rFonts w:cs="Times New Roman"/>
+        </w:rPr>
+        <w:t>observation</w:t>
+      </w:r>
+      <w:r>
+        <w:rPr>
+          <w:rFonts w:cs="Times New Roman"/>
+        </w:rPr>
+        <w:t xml:space="preserve"> in relation to all other units within the dataset, wherein the evaluated observation is deliberately omitted from the analysis. Essentially, super-efficiency gauges the efficiency of a DMU by excluding the evaluated observation from the reference technology.</w:t>
+      </w:r>
+    </w:p>
+    <w:p>
+      <w:pPr>
+        <w:spacing w:line="360" w:lineRule="auto"/>
+      </w:pPr>
+    </w:p>
+    <w:p>
+      <w:pPr>
+        <w:spacing w:line="360" w:lineRule="auto"/>
+      </w:pPr>
+      <w:r>
+        <w:t>Next, we introduce our approach as an algorithm with different steps to be carried out.</w:t>
+      </w:r>
+    </w:p>
+    <w:p>
+      <w:pPr>
+        <w:spacing w:line="360" w:lineRule="auto"/>
+      </w:pPr>
+    </w:p>
+    <w:p>
+      <w:pPr>
+        <w:spacing w:line="360" w:lineRule="auto"/>
+      </w:pPr>
+      <w:r>
+        <w:rPr>
+          <w:b/>
+          <w:bCs/>
+        </w:rPr>
+        <w:t>Step 1:</w:t>
+      </w:r>
+      <w:r>
+        <w:t xml:space="preserve"> Utilize </w:t>
+      </w:r>
+      <w:r>
+        <w:t>the additive</w:t>
+      </w:r>
+      <w:r>
+        <w:t xml:space="preserve"> DEA </w:t>
+      </w:r>
+      <w:r>
+        <w:t>model (Charnes et al., 1985)</w:t>
+      </w:r>
+      <w:r>
+        <w:t xml:space="preserve">, model </w:t>
+      </w:r>
+      <w:r>
+        <w:rPr>
+          <w:iCs/>
+        </w:rPr>
+        <w:fldChar w:fldCharType="begin"/>
+      </w:r>
+      <w:r>
+        <w:rPr>
+          <w:iCs/>
+        </w:rPr>
+        <w:instrText xml:space="preserve"> GOTOBUTTON ZEqnNum131568  \* MERGEFORMAT </w:instrText>
+      </w:r>
+      <w:r>
+        <w:rPr>
+          <w:iCs/>
+        </w:rPr>
+        <w:fldChar w:fldCharType="begin"/>
+      </w:r>
+      <w:r>
+        <w:rPr>
+          <w:iCs/>
+        </w:rPr>
+        <w:instrText xml:space="preserve"> REF ZEqnNum131568 \* Charformat \! \* MERGEFORMAT </w:instrText>
+      </w:r>
+      <w:r>
+        <w:rPr>
+          <w:iCs/>
+        </w:rPr>
+        <w:fldChar w:fldCharType="separate"/>
+      </w:r>
+      <w:r>
+        <w:rPr>
+          <w:iCs/>
+        </w:rPr>
+        <w:instrText>(4)</w:instrText>
+      </w:r>
+      <w:r>
+        <w:rPr>
+          <w:iCs/>
+        </w:rPr>
+        <w:fldChar w:fldCharType="end"/>
+      </w:r>
+      <w:r>
+        <w:rPr>
+          <w:iCs/>
+        </w:rPr>
+        <w:fldChar w:fldCharType="end"/>
+      </w:r>
+      <w:r>
+        <w:t xml:space="preserve">, </w:t>
+      </w:r>
+      <w:r>
+        <w:t xml:space="preserve">to partition decision-making units into categories of efficiency and inefficiency based on </w:t>
+      </w:r>
+      <w:r>
+        <w:t>the optimal value of the optimization program</w:t>
+      </w:r>
+      <w:r>
+        <w:t>.</w:t>
+      </w:r>
+      <w:r>
+        <w:t xml:space="preserve"> </w:t>
+      </w:r>
+      <w:r>
+        <w:t xml:space="preserve">A value of zero indicates that the evaluated unit is not </w:t>
+      </w:r>
+      <w:r>
+        <w:t>Pareto-dominated</w:t>
+      </w:r>
+      <w:r>
+        <w:t xml:space="preserve"> by any technically feasible input-output combination within the standard DEA production possibility set.</w:t>
+      </w:r>
+      <w:r>
+        <w:t xml:space="preserve"> </w:t>
+      </w:r>
+      <w:r>
+        <w:t xml:space="preserve">This condition underscores the exceptional efficiency of the evaluated unit, demonstrating that there is no room for enhancing </w:t>
+      </w:r>
+      <w:r>
+        <w:t xml:space="preserve">any input </w:t>
+      </w:r>
+      <w:r>
+        <w:t xml:space="preserve">and/or output </w:t>
+      </w:r>
+      <w:r>
+        <w:t xml:space="preserve">without compromising the </w:t>
+      </w:r>
+      <w:r>
+        <w:t xml:space="preserve">feasibility </w:t>
+      </w:r>
+      <w:r>
+        <w:t xml:space="preserve">of </w:t>
+      </w:r>
+      <w:r>
+        <w:t>the unit under assessment</w:t>
+      </w:r>
+      <w:r>
+        <w:t>.</w:t>
+      </w:r>
+    </w:p>
+    <w:p>
+      <w:pPr>
+        <w:pStyle w:val="MTDisplayEquation"/>
+        <w:rPr>
+          <w:rFonts w:cs="Times New Roman"/>
+          <w:lang w:val="en-US"/>
+        </w:rPr>
+      </w:pPr>
+      <w:r>
+        <w:rPr>
+          <w:rFonts w:cs="Times New Roman"/>
+          <w:lang w:val="en-US"/>
+        </w:rPr>
+        <w:tab/>
+      </w:r>
+      <w:r>
+        <w:rPr>
+          <w:position w:val="-160"/>
+        </w:rPr>
+        <w:object w:dxaOrig="5480" w:dyaOrig="3300" w14:anchorId="3765E00E">
+          <v:shape id="_x0000_i1034" type="#_x0000_t75" style="width:276pt;height:168pt" o:ole="">
+            <v:imagedata r:id="rId27" o:title=""/>
+          </v:shape>
+          <o:OLEObject Type="Embed" ProgID="Equation.DSMT4" ShapeID="_x0000_i1034" DrawAspect="Content" ObjectID="_1777133597" r:id="rId28"/>
+        </w:object>
+      </w:r>
+      <w:r>
+        <w:rPr>
+          <w:rFonts w:cs="Times New Roman"/>
+          <w:lang w:val="en-US"/>
+        </w:rPr>
+        <w:tab/>
+      </w:r>
+      <w:r>
+        <w:rPr>
+          <w:rFonts w:cs="Times New Roman"/>
+          <w:lang w:val="en-US"/>
+        </w:rPr>
+        <w:fldChar w:fldCharType="begin"/>
+      </w:r>
+      <w:r>
+        <w:rPr>
+          <w:rFonts w:cs="Times New Roman"/>
+          <w:lang w:val="en-US"/>
+        </w:rPr>
+        <w:instrText xml:space="preserve"> MACROBUTTON MTPlaceRef \* MERGEFORMAT </w:instrText>
+      </w:r>
+      <w:r>
+        <w:rPr>
+          <w:rFonts w:cs="Times New Roman"/>
+          <w:lang w:val="en-US"/>
+        </w:rPr>
+        <w:fldChar w:fldCharType="begin"/>
+      </w:r>
+      <w:r>
+        <w:rPr>
+          <w:rFonts w:cs="Times New Roman"/>
+          <w:lang w:val="en-US"/>
+        </w:rPr>
+        <w:instrText xml:space="preserve"> SEQ MTEqn \h \* MERGEFORMAT </w:instrText>
+      </w:r>
+      <w:r>
+        <w:rPr>
+          <w:rFonts w:cs="Times New Roman"/>
+          <w:lang w:val="en-US"/>
+        </w:rPr>
+        <w:fldChar w:fldCharType="end"/>
+      </w:r>
+      <w:bookmarkStart w:id="1" w:name="ZEqnNum131568"/>
+      <w:r>
+        <w:rPr>
+          <w:rFonts w:cs="Times New Roman"/>
+          <w:lang w:val="en-US"/>
+        </w:rPr>
+        <w:instrText>(</w:instrText>
+      </w:r>
+      <w:r>
+        <w:rPr>
+          <w:rFonts w:cs="Times New Roman"/>
+          <w:lang w:val="en-US"/>
+        </w:rPr>
+        <w:fldChar w:fldCharType="begin"/>
+      </w:r>
+      <w:r>
+        <w:rPr>
+          <w:rFonts w:cs="Times New Roman"/>
+          <w:lang w:val="en-US"/>
+        </w:rPr>
+        <w:instrText xml:space="preserve"> SEQ MTEqn \c \* Arabic \* MERGEFORMAT </w:instrText>
+      </w:r>
+      <w:r>
+        <w:rPr>
+          <w:rFonts w:cs="Times New Roman"/>
+          <w:lang w:val="en-US"/>
+        </w:rPr>
+        <w:fldChar w:fldCharType="separate"/>
+      </w:r>
+      <w:r>
+        <w:rPr>
+          <w:rFonts w:cs="Times New Roman"/>
+          <w:noProof/>
+          <w:lang w:val="en-US"/>
+        </w:rPr>
+        <w:instrText>4</w:instrText>
+      </w:r>
+      <w:r>
+        <w:rPr>
+          <w:rFonts w:cs="Times New Roman"/>
+          <w:lang w:val="en-US"/>
+        </w:rPr>
+        <w:fldChar w:fldCharType="end"/>
+      </w:r>
+      <w:r>
+        <w:rPr>
+          <w:rFonts w:cs="Times New Roman"/>
+          <w:lang w:val="en-US"/>
+        </w:rPr>
+        <w:instrText>)</w:instrText>
+      </w:r>
+      <w:bookmarkEnd w:id="1"/>
+      <w:r>
+        <w:rPr>
+          <w:rFonts w:cs="Times New Roman"/>
+          <w:lang w:val="en-US"/>
+        </w:rPr>
+        <w:fldChar w:fldCharType="end"/>
+      </w:r>
+    </w:p>
+    <w:p>
+      <w:pPr>
+        <w:spacing w:line="360" w:lineRule="auto"/>
+      </w:pPr>
+      <w:r>
+        <w:t xml:space="preserve">If </w:t>
+      </w:r>
+      <w:r>
+        <w:rPr>
+          <w:position w:val="-14"/>
+        </w:rPr>
+        <w:object w:dxaOrig="1480" w:dyaOrig="380" w14:anchorId="4E1ABECD">
+          <v:shape id="_x0000_i1035" type="#_x0000_t75" style="width:1in;height:18pt" o:ole="">
+            <v:imagedata r:id="rId29" o:title=""/>
+          </v:shape>
+          <o:OLEObject Type="Embed" ProgID="Equation.DSMT4" ShapeID="_x0000_i1035" DrawAspect="Content" ObjectID="_1777133598" r:id="rId30"/>
+        </w:object>
+      </w:r>
+      <w:r>
+        <w:t xml:space="preserve">, then DMU </w:t>
+      </w:r>
+      <w:r>
+        <w:rPr>
+          <w:position w:val="-12"/>
+        </w:rPr>
+        <w:object w:dxaOrig="760" w:dyaOrig="360" w14:anchorId="55E3322D">
+          <v:shape id="_x0000_i1036" type="#_x0000_t75" style="width:36pt;height:18pt" o:ole="">
+            <v:imagedata r:id="rId31" o:title=""/>
+          </v:shape>
+          <o:OLEObject Type="Embed" ProgID="Equation.DSMT4" ShapeID="_x0000_i1036" DrawAspect="Content" ObjectID="_1777133599" r:id="rId32"/>
+        </w:object>
+      </w:r>
+      <w:r>
+        <w:t xml:space="preserve"> is (technically) inefficient. The set of </w:t>
+      </w:r>
+      <w:r>
+        <w:t xml:space="preserve">all inefficient DMUs is denotes as </w:t>
+      </w:r>
+      <w:r>
+        <w:rPr>
+          <w:position w:val="-4"/>
+        </w:rPr>
+        <w:object w:dxaOrig="180" w:dyaOrig="240" w14:anchorId="52F29ECB">
+          <v:shape id="_x0000_i1037" type="#_x0000_t75" style="width:12pt;height:12pt" o:ole="">
+            <v:imagedata r:id="rId33" o:title=""/>
+          </v:shape>
+          <o:OLEObject Type="Embed" ProgID="Equation.DSMT4" ShapeID="_x0000_i1037" DrawAspect="Content" ObjectID="_1777133600" r:id="rId34"/>
+        </w:object>
+      </w:r>
+      <w:r>
+        <w:t xml:space="preserve">. Otherwise, that is, if </w:t>
+      </w:r>
+      <w:r>
+        <w:rPr>
+          <w:position w:val="-14"/>
+        </w:rPr>
+        <w:object w:dxaOrig="1480" w:dyaOrig="380" w14:anchorId="2BF1956F">
+          <v:shape id="_x0000_i1038" type="#_x0000_t75" style="width:1in;height:18pt" o:ole="">
+            <v:imagedata r:id="rId35" o:title=""/>
+          </v:shape>
+          <o:OLEObject Type="Embed" ProgID="Equation.DSMT4" ShapeID="_x0000_i1038" DrawAspect="Content" ObjectID="_1777133601" r:id="rId36"/>
+        </w:object>
+      </w:r>
+      <w:r>
+        <w:t xml:space="preserve">, then DMU </w:t>
+      </w:r>
+      <w:r>
+        <w:rPr>
+          <w:position w:val="-12"/>
+        </w:rPr>
+        <w:object w:dxaOrig="760" w:dyaOrig="360" w14:anchorId="71879529">
+          <v:shape id="_x0000_i1039" type="#_x0000_t75" style="width:36pt;height:18pt" o:ole="">
+            <v:imagedata r:id="rId31" o:title=""/>
+          </v:shape>
+          <o:OLEObject Type="Embed" ProgID="Equation.DSMT4" ShapeID="_x0000_i1039" DrawAspect="Content" ObjectID="_1777133602" r:id="rId37"/>
+        </w:object>
+      </w:r>
+      <w:r>
+        <w:t xml:space="preserve"> is (technically) efficient</w:t>
+      </w:r>
+      <w:r>
+        <w:t xml:space="preserve">. The set of all efficient DMUs is denotes as </w:t>
+      </w:r>
+      <w:r>
+        <w:rPr>
+          <w:position w:val="-4"/>
+        </w:rPr>
+        <w:object w:dxaOrig="240" w:dyaOrig="240" w14:anchorId="5670769C">
+          <v:shape id="_x0000_i1040" type="#_x0000_t75" style="width:12pt;height:12pt" o:ole="">
+            <v:imagedata r:id="rId38" o:title=""/>
+          </v:shape>
+          <o:OLEObject Type="Embed" ProgID="Equation.DSMT4" ShapeID="_x0000_i1040" DrawAspect="Content" ObjectID="_1777133603" r:id="rId39"/>
+        </w:object>
+      </w:r>
+      <w:r>
+        <w:t>.</w:t>
+      </w:r>
+    </w:p>
+    <w:p>
+      <w:pPr>
+        <w:spacing w:line="360" w:lineRule="auto"/>
+      </w:pPr>
+    </w:p>
+    <w:p>
+      <w:pPr>
+        <w:spacing w:line="360" w:lineRule="auto"/>
+        <w:rPr>
+          <w:b/>
+          <w:bCs/>
+        </w:rPr>
+      </w:pPr>
+    </w:p>
+    <w:p>
+      <w:pPr>
+        <w:spacing w:line="360" w:lineRule="auto"/>
+      </w:pPr>
+      <w:r>
+        <w:t xml:space="preserve">Step 2: </w:t>
+      </w:r>
+      <w:r>
+        <w:t>A</w:t>
+      </w:r>
+      <w:r>
+        <w:t>ddressing the challenge of class imbalance is crucial</w:t>
+      </w:r>
+      <w:r>
+        <w:t xml:space="preserve"> for prediction </w:t>
+      </w:r>
+      <w:r>
+        <w:t>by means of ML techniques</w:t>
+      </w:r>
+      <w:r>
+        <w:t xml:space="preserve"> (see</w:t>
+      </w:r>
+      <w:r>
+        <w:t>, for example,</w:t>
+      </w:r>
+      <w:r>
+        <w:t xml:space="preserve"> </w:t>
+      </w:r>
+      <w:r>
+        <w:rPr>
+          <w:highlight w:val="yellow"/>
+        </w:rPr>
+        <w:t>XXXX</w:t>
+      </w:r>
+      <w:r>
+        <w:t>)</w:t>
+      </w:r>
+      <w:r>
+        <w:t xml:space="preserve">. </w:t>
+      </w:r>
+      <w:r>
+        <w:t>In particular, in our production context, datasets</w:t>
+      </w:r>
+      <w:r>
+        <w:t xml:space="preserve"> typically exhibit a higher proportion of inefficient units, which can skew model outcomes and adversely affect the accuracy of predictions. To overcome this hurdle, we propose balancing the sample of data.</w:t>
+      </w:r>
+      <w:r>
+        <w:t xml:space="preserve"> </w:t>
+      </w:r>
+      <w:r>
+        <w:t>This step involves adjusting the class distribution to achieve parity between efficient and inefficient units. The selected technique for achieving this balance is synthetic data generation. In practice, this method is primarily applied to augment the representation of efficient units, which are often less prevalent in real datasets. This enrichment of the dataset contributes to more effective generalization by mitigating the bias introduced by the original class imbalance.</w:t>
+      </w:r>
+      <w:r>
+        <w:t xml:space="preserve"> Next, we talk about the process that we implement in practice to generate the synthetic units.</w:t>
+      </w:r>
+    </w:p>
+    <w:p>
+      <w:pPr>
+        <w:spacing w:line="360" w:lineRule="auto"/>
+      </w:pPr>
+    </w:p>
+    <w:p>
+      <w:pPr>
+        <w:spacing w:line="360" w:lineRule="auto"/>
+        <w:rPr>
+          <w:lang w:val="es-ES"/>
+        </w:rPr>
+      </w:pPr>
       <w:r>
         <w:rPr>
           <w:highlight w:val="yellow"/>
           <w:lang w:val="es-ES"/>
         </w:rPr>
-        <w:t xml:space="preserve"> 3. </w:t>
-      </w:r>
-      <w:proofErr w:type="spellStart"/>
+        <w:lastRenderedPageBreak/>
+        <w:t xml:space="preserve">CONTAR AQUI COMO SE GENERAN LAS UNIDADES EFICIENTES PARA </w:t>
+      </w:r>
       <w:r>
         <w:rPr>
           <w:highlight w:val="yellow"/>
           <w:lang w:val="es-ES"/>
         </w:rPr>
-        <w:t>Grafico</w:t>
-      </w:r>
-      <w:proofErr w:type="spellEnd"/>
-      <w:r>
-        <w:rPr>
-          <w:highlight w:val="yellow"/>
+        <w:t>BALANCEAR LAS CLASES.</w:t>
+      </w:r>
+    </w:p>
+    <w:p>
+      <w:pPr>
+        <w:spacing w:line="360" w:lineRule="auto"/>
+        <w:rPr>
           <w:lang w:val="es-ES"/>
         </w:rPr>
-        <w:t xml:space="preserve"> de DEA típico con una proyección de tipo radial output.</w:t>
-      </w:r>
-    </w:p>
-    <w:p>
-      <w:pPr>
-        <w:spacing w:line="360" w:lineRule="auto"/>
-        <w:rPr>
-          <w:lang w:val="es-ES"/>
-        </w:rPr>
-      </w:pPr>
-    </w:p>
-    <w:p>
-      <w:pPr>
-        <w:spacing w:line="360" w:lineRule="auto"/>
-      </w:pPr>
-      <w:r>
-        <w:t>After drawing a parallel between standard DEA approaches and classification ML methods, and, most importantly for us, demonstrating that DEA efficiency measures can be seen as emerging from the concept of XAI, particularly from a counterfactual approach, we now proceed to introduce our approach.</w:t>
-      </w:r>
-      <w:r>
-        <w:t xml:space="preserve"> </w:t>
-      </w:r>
-      <w:r>
-        <w:t xml:space="preserve">The core concept underlying our </w:t>
-      </w:r>
-      <w:r>
-        <w:t>model</w:t>
-      </w:r>
-      <w:r>
-        <w:t xml:space="preserve"> is a multi-stage methodology aimed at enhancing efficiency assessment through the fusion of DEA and ML techniques. Our method operates in three distinct phases: Firstly, we employ standard DEA to categorize decision-making units into efficient and inefficient categories. Subsequently, in a second phase, we employ a classification ML model, wherein the response variable is the efficiency class (efficient vs. inefficient), and the features encompass both inputs and outputs. Finally, in the third phase of our approach, we ascertain a robust measure of technical inefficiency through the application of XAI principles. Specifically, given a model measuring technical efficiency (such as the </w:t>
-      </w:r>
-      <w:r>
-        <w:t xml:space="preserve">output-oriented </w:t>
-      </w:r>
-      <w:r>
-        <w:t xml:space="preserve">radial model), we determine the minimum increase required in the output of each inefficient DMU </w:t>
-      </w:r>
-      <w:r>
-        <w:lastRenderedPageBreak/>
-        <w:t>to transition its class from inefficient to efficient. This structured approach not only facilitates the identification of inefficiencies but also provides actionable insights for decision-makers to enhance performance.</w:t>
-      </w:r>
-      <w:r>
-        <w:t xml:space="preserve"> </w:t>
-      </w:r>
-      <w:r>
-        <w:t xml:space="preserve">For instance, a similar concept can be extended to the efficient units within the framework of DEA. By doing so, we can ascertain a measure indicative of </w:t>
-      </w:r>
-      <w:r>
-        <w:t>super-efficiency</w:t>
-      </w:r>
-      <w:r>
-        <w:t>, thereby discerning among the subset of efficient DMUs.</w:t>
-      </w:r>
-      <w:r>
-        <w:t xml:space="preserve"> </w:t>
-      </w:r>
-      <w:r>
-        <w:rPr>
-          <w:rFonts w:cs="Times New Roman"/>
-        </w:rPr>
-        <w:t>Andersen and Petersen (1993)</w:t>
-      </w:r>
-      <w:r>
-        <w:rPr>
-          <w:rFonts w:cs="Times New Roman"/>
-        </w:rPr>
-        <w:t xml:space="preserve"> introduced the notion of super-efficiency</w:t>
-      </w:r>
-      <w:r>
-        <w:rPr>
-          <w:rFonts w:cs="Times New Roman"/>
-        </w:rPr>
-        <w:t xml:space="preserve"> in DEA</w:t>
-      </w:r>
-      <w:r>
-        <w:rPr>
-          <w:rFonts w:cs="Times New Roman"/>
-        </w:rPr>
-        <w:t xml:space="preserve">. </w:t>
-      </w:r>
-      <w:r>
-        <w:rPr>
-          <w:rFonts w:cs="Times New Roman"/>
-        </w:rPr>
-        <w:t>Th</w:t>
-      </w:r>
-      <w:r>
-        <w:rPr>
-          <w:rFonts w:cs="Times New Roman"/>
-        </w:rPr>
-        <w:t>is</w:t>
-      </w:r>
-      <w:r>
-        <w:rPr>
-          <w:rFonts w:cs="Times New Roman"/>
-        </w:rPr>
-        <w:t xml:space="preserve"> concept revolves around assessing each </w:t>
-      </w:r>
-      <w:r>
-        <w:rPr>
-          <w:rFonts w:cs="Times New Roman"/>
-        </w:rPr>
-        <w:t>observation</w:t>
-      </w:r>
-      <w:r>
-        <w:rPr>
-          <w:rFonts w:cs="Times New Roman"/>
-        </w:rPr>
-        <w:t xml:space="preserve"> in relation to all other units within the dataset, wherein the evaluated observation is deliberately omitted from the analysis. Essentially, super-efficiency gauges the efficiency of a DMU by excluding the evaluated observation from the reference technology.</w:t>
-      </w:r>
-    </w:p>
-    <w:p>
-      <w:pPr>
-        <w:spacing w:line="360" w:lineRule="auto"/>
-      </w:pPr>
-    </w:p>
-    <w:p>
-      <w:pPr>
-        <w:spacing w:line="360" w:lineRule="auto"/>
-      </w:pPr>
-      <w:r>
-        <w:t>Next, we introduce our approach as an algorithm with different steps to be carried out.</w:t>
-      </w:r>
-    </w:p>
-    <w:p>
-      <w:pPr>
-        <w:spacing w:line="360" w:lineRule="auto"/>
       </w:pPr>
     </w:p>
     <w:p>
@@ -3795,625 +4112,162 @@
           <w:b/>
           <w:bCs/>
         </w:rPr>
-        <w:t>Step 1:</w:t>
-      </w:r>
-      <w:r>
-        <w:t xml:space="preserve"> Utilize </w:t>
-      </w:r>
-      <w:r>
-        <w:t>the additive</w:t>
-      </w:r>
-      <w:r>
-        <w:t xml:space="preserve"> DEA </w:t>
-      </w:r>
-      <w:r>
-        <w:t>model (Charnes et al., 1985)</w:t>
-      </w:r>
-      <w:r>
-        <w:t xml:space="preserve">, model </w:t>
-      </w:r>
-      <w:r>
-        <w:rPr>
-          <w:iCs/>
-        </w:rPr>
-        <w:fldChar w:fldCharType="begin"/>
-      </w:r>
-      <w:r>
-        <w:rPr>
-          <w:iCs/>
-        </w:rPr>
-        <w:instrText xml:space="preserve"> GOTOBUTTON ZEqnNum131568  \* MERGEFORMAT </w:instrText>
-      </w:r>
-      <w:r>
-        <w:rPr>
-          <w:iCs/>
-        </w:rPr>
-        <w:fldChar w:fldCharType="begin"/>
-      </w:r>
-      <w:r>
-        <w:rPr>
-          <w:iCs/>
-        </w:rPr>
-        <w:instrText xml:space="preserve"> REF ZEqnNum131568 \* Charformat \! \* MERGEFORMAT </w:instrText>
-      </w:r>
-      <w:r>
-        <w:rPr>
-          <w:iCs/>
-        </w:rPr>
-        <w:fldChar w:fldCharType="separate"/>
-      </w:r>
-      <w:r>
-        <w:rPr>
-          <w:iCs/>
-        </w:rPr>
-        <w:instrText>(4)</w:instrText>
-      </w:r>
-      <w:r>
-        <w:rPr>
-          <w:iCs/>
-        </w:rPr>
-        <w:fldChar w:fldCharType="end"/>
-      </w:r>
-      <w:r>
-        <w:rPr>
-          <w:iCs/>
-        </w:rPr>
-        <w:fldChar w:fldCharType="end"/>
-      </w:r>
-      <w:r>
-        <w:t xml:space="preserve">, </w:t>
-      </w:r>
-      <w:r>
-        <w:t xml:space="preserve">to partition decision-making units into categories of efficiency and inefficiency based on </w:t>
-      </w:r>
-      <w:r>
-        <w:t>the optimal value of the optimization program</w:t>
-      </w:r>
-      <w:r>
-        <w:t>.</w:t>
-      </w:r>
-      <w:r>
-        <w:t xml:space="preserve"> </w:t>
-      </w:r>
-      <w:r>
-        <w:t xml:space="preserve">A value of zero indicates that the evaluated unit is not </w:t>
-      </w:r>
-      <w:r>
-        <w:t>Pareto-dominated</w:t>
-      </w:r>
-      <w:r>
-        <w:t xml:space="preserve"> by any technically feasible input-output combination within the standard DEA production possibility set.</w:t>
-      </w:r>
-      <w:r>
-        <w:t xml:space="preserve"> </w:t>
-      </w:r>
-      <w:r>
-        <w:t xml:space="preserve">This condition underscores the exceptional efficiency of the evaluated unit, demonstrating that there is no room for enhancing </w:t>
-      </w:r>
-      <w:r>
-        <w:t xml:space="preserve">any input </w:t>
-      </w:r>
-      <w:r>
-        <w:t xml:space="preserve">and/or output </w:t>
-      </w:r>
-      <w:r>
-        <w:t xml:space="preserve">without compromising the </w:t>
-      </w:r>
-      <w:r>
-        <w:t xml:space="preserve">feasibility </w:t>
-      </w:r>
-      <w:r>
-        <w:t xml:space="preserve">of </w:t>
-      </w:r>
-      <w:r>
-        <w:t>the unit under assessment</w:t>
-      </w:r>
-      <w:r>
-        <w:t>.</w:t>
-      </w:r>
-    </w:p>
-    <w:p>
-      <w:pPr>
-        <w:pStyle w:val="MTDisplayEquation"/>
-        <w:rPr>
-          <w:rFonts w:cs="Times New Roman"/>
-          <w:lang w:val="en-US"/>
-        </w:rPr>
-      </w:pPr>
-      <w:r>
-        <w:rPr>
-          <w:rFonts w:cs="Times New Roman"/>
-          <w:lang w:val="en-US"/>
-        </w:rPr>
-        <w:tab/>
-      </w:r>
-      <w:r>
-        <w:rPr>
-          <w:position w:val="-160"/>
-        </w:rPr>
-        <w:object w:dxaOrig="5480" w:dyaOrig="3300" w14:anchorId="3765E00E">
-          <v:shape id="_x0000_i1034" type="#_x0000_t75" style="width:276pt;height:168pt" o:ole="">
-            <v:imagedata r:id="rId25" o:title=""/>
-          </v:shape>
-          <o:OLEObject Type="Embed" ProgID="Equation.DSMT4" ShapeID="_x0000_i1034" DrawAspect="Content" ObjectID="_1776493677" r:id="rId26"/>
-        </w:object>
-      </w:r>
-      <w:r>
-        <w:rPr>
-          <w:rFonts w:cs="Times New Roman"/>
-          <w:lang w:val="en-US"/>
-        </w:rPr>
-        <w:tab/>
-      </w:r>
-      <w:r>
-        <w:rPr>
-          <w:rFonts w:cs="Times New Roman"/>
-          <w:lang w:val="en-US"/>
-        </w:rPr>
-        <w:fldChar w:fldCharType="begin"/>
-      </w:r>
-      <w:r>
-        <w:rPr>
-          <w:rFonts w:cs="Times New Roman"/>
-          <w:lang w:val="en-US"/>
-        </w:rPr>
-        <w:instrText xml:space="preserve"> MACROBUTTON MTPlaceRef \* MERGEFORMAT </w:instrText>
-      </w:r>
-      <w:r>
-        <w:rPr>
-          <w:rFonts w:cs="Times New Roman"/>
-          <w:lang w:val="en-US"/>
-        </w:rPr>
-        <w:fldChar w:fldCharType="begin"/>
-      </w:r>
-      <w:r>
-        <w:rPr>
-          <w:rFonts w:cs="Times New Roman"/>
-          <w:lang w:val="en-US"/>
-        </w:rPr>
-        <w:instrText xml:space="preserve"> SEQ MTEqn \h \* MERGEFORMAT </w:instrText>
-      </w:r>
-      <w:r>
-        <w:rPr>
-          <w:rFonts w:cs="Times New Roman"/>
-          <w:lang w:val="en-US"/>
-        </w:rPr>
-        <w:fldChar w:fldCharType="end"/>
-      </w:r>
-      <w:bookmarkStart w:id="1" w:name="ZEqnNum131568"/>
-      <w:r>
-        <w:rPr>
-          <w:rFonts w:cs="Times New Roman"/>
-          <w:lang w:val="en-US"/>
-        </w:rPr>
-        <w:instrText>(</w:instrText>
-      </w:r>
-      <w:r>
-        <w:rPr>
-          <w:rFonts w:cs="Times New Roman"/>
-          <w:lang w:val="en-US"/>
-        </w:rPr>
-        <w:fldChar w:fldCharType="begin"/>
-      </w:r>
-      <w:r>
-        <w:rPr>
-          <w:rFonts w:cs="Times New Roman"/>
-          <w:lang w:val="en-US"/>
-        </w:rPr>
-        <w:instrText xml:space="preserve"> SEQ MTEqn \c \* Arabic \* MERGEFORMAT </w:instrText>
-      </w:r>
-      <w:r>
-        <w:rPr>
-          <w:rFonts w:cs="Times New Roman"/>
-          <w:lang w:val="en-US"/>
-        </w:rPr>
-        <w:fldChar w:fldCharType="separate"/>
-      </w:r>
-      <w:r>
-        <w:rPr>
-          <w:rFonts w:cs="Times New Roman"/>
-          <w:noProof/>
-          <w:lang w:val="en-US"/>
-        </w:rPr>
-        <w:instrText>4</w:instrText>
-      </w:r>
-      <w:r>
-        <w:rPr>
-          <w:rFonts w:cs="Times New Roman"/>
-          <w:lang w:val="en-US"/>
-        </w:rPr>
-        <w:fldChar w:fldCharType="end"/>
-      </w:r>
-      <w:r>
-        <w:rPr>
-          <w:rFonts w:cs="Times New Roman"/>
-          <w:lang w:val="en-US"/>
-        </w:rPr>
-        <w:instrText>)</w:instrText>
-      </w:r>
-      <w:bookmarkEnd w:id="1"/>
-      <w:r>
-        <w:rPr>
-          <w:rFonts w:cs="Times New Roman"/>
-          <w:lang w:val="en-US"/>
-        </w:rPr>
-        <w:fldChar w:fldCharType="end"/>
-      </w:r>
-    </w:p>
-    <w:p>
-      <w:pPr>
-        <w:spacing w:line="360" w:lineRule="auto"/>
-      </w:pPr>
-      <w:r>
-        <w:t xml:space="preserve">If </w:t>
-      </w:r>
-      <w:r>
-        <w:rPr>
-          <w:position w:val="-14"/>
-        </w:rPr>
-        <w:object w:dxaOrig="1480" w:dyaOrig="380" w14:anchorId="4E1ABECD">
-          <v:shape id="_x0000_i1035" type="#_x0000_t75" style="width:1in;height:18pt" o:ole="">
-            <v:imagedata r:id="rId27" o:title=""/>
-          </v:shape>
-          <o:OLEObject Type="Embed" ProgID="Equation.DSMT4" ShapeID="_x0000_i1035" DrawAspect="Content" ObjectID="_1776493678" r:id="rId28"/>
-        </w:object>
-      </w:r>
-      <w:r>
-        <w:t xml:space="preserve">, then DMU </w:t>
-      </w:r>
-      <w:r>
-        <w:rPr>
-          <w:position w:val="-12"/>
-        </w:rPr>
-        <w:object w:dxaOrig="760" w:dyaOrig="360" w14:anchorId="55E3322D">
-          <v:shape id="_x0000_i1036" type="#_x0000_t75" style="width:36pt;height:18pt" o:ole="">
-            <v:imagedata r:id="rId29" o:title=""/>
-          </v:shape>
-          <o:OLEObject Type="Embed" ProgID="Equation.DSMT4" ShapeID="_x0000_i1036" DrawAspect="Content" ObjectID="_1776493679" r:id="rId30"/>
-        </w:object>
-      </w:r>
-      <w:r>
-        <w:t xml:space="preserve"> is (technically) inefficient. The set of </w:t>
-      </w:r>
-      <w:r>
-        <w:t xml:space="preserve">all inefficient DMUs is denotes as </w:t>
-      </w:r>
-      <w:r>
-        <w:rPr>
-          <w:position w:val="-4"/>
-        </w:rPr>
-        <w:object w:dxaOrig="180" w:dyaOrig="240" w14:anchorId="52F29ECB">
-          <v:shape id="_x0000_i1037" type="#_x0000_t75" style="width:12pt;height:12pt" o:ole="">
-            <v:imagedata r:id="rId31" o:title=""/>
-          </v:shape>
-          <o:OLEObject Type="Embed" ProgID="Equation.DSMT4" ShapeID="_x0000_i1037" DrawAspect="Content" ObjectID="_1776493680" r:id="rId32"/>
-        </w:object>
-      </w:r>
-      <w:r>
-        <w:t xml:space="preserve">. Otherwise, that is, if </w:t>
-      </w:r>
-      <w:r>
-        <w:rPr>
-          <w:position w:val="-14"/>
-        </w:rPr>
-        <w:object w:dxaOrig="1480" w:dyaOrig="380" w14:anchorId="2BF1956F">
-          <v:shape id="_x0000_i1038" type="#_x0000_t75" style="width:1in;height:18pt" o:ole="">
-            <v:imagedata r:id="rId33" o:title=""/>
-          </v:shape>
-          <o:OLEObject Type="Embed" ProgID="Equation.DSMT4" ShapeID="_x0000_i1038" DrawAspect="Content" ObjectID="_1776493681" r:id="rId34"/>
-        </w:object>
-      </w:r>
-      <w:r>
-        <w:t xml:space="preserve">, then DMU </w:t>
-      </w:r>
-      <w:r>
-        <w:rPr>
-          <w:position w:val="-12"/>
-        </w:rPr>
-        <w:object w:dxaOrig="760" w:dyaOrig="360" w14:anchorId="71879529">
-          <v:shape id="_x0000_i1039" type="#_x0000_t75" style="width:36pt;height:18pt" o:ole="">
-            <v:imagedata r:id="rId29" o:title=""/>
-          </v:shape>
-          <o:OLEObject Type="Embed" ProgID="Equation.DSMT4" ShapeID="_x0000_i1039" DrawAspect="Content" ObjectID="_1776493682" r:id="rId35"/>
-        </w:object>
-      </w:r>
-      <w:r>
-        <w:t xml:space="preserve"> is (technically) efficient</w:t>
-      </w:r>
-      <w:r>
-        <w:t xml:space="preserve">. The set of all efficient DMUs is denotes as </w:t>
-      </w:r>
-      <w:r>
-        <w:rPr>
-          <w:position w:val="-4"/>
-        </w:rPr>
-        <w:object w:dxaOrig="240" w:dyaOrig="240" w14:anchorId="5670769C">
-          <v:shape id="_x0000_i1040" type="#_x0000_t75" style="width:12pt;height:12pt" o:ole="">
-            <v:imagedata r:id="rId36" o:title=""/>
-          </v:shape>
-          <o:OLEObject Type="Embed" ProgID="Equation.DSMT4" ShapeID="_x0000_i1040" DrawAspect="Content" ObjectID="_1776493683" r:id="rId37"/>
-        </w:object>
-      </w:r>
-      <w:r>
-        <w:t>.</w:t>
-      </w:r>
-    </w:p>
-    <w:p>
-      <w:pPr>
-        <w:spacing w:line="360" w:lineRule="auto"/>
-      </w:pPr>
-    </w:p>
-    <w:p>
-      <w:pPr>
-        <w:spacing w:line="360" w:lineRule="auto"/>
+        <w:t xml:space="preserve">Step </w:t>
+      </w:r>
+      <w:r>
         <w:rPr>
           <w:b/>
           <w:bCs/>
         </w:rPr>
-      </w:pPr>
-    </w:p>
-    <w:p>
-      <w:pPr>
-        <w:spacing w:line="360" w:lineRule="auto"/>
-      </w:pPr>
-      <w:r>
-        <w:lastRenderedPageBreak/>
-        <w:t xml:space="preserve">Step 2: </w:t>
-      </w:r>
-      <w:r>
-        <w:t>A</w:t>
-      </w:r>
-      <w:r>
-        <w:t>ddressing the challenge of class imbalance is crucial</w:t>
-      </w:r>
-      <w:r>
-        <w:t xml:space="preserve"> for prediction </w:t>
-      </w:r>
-      <w:r>
-        <w:t>by means of ML techniques</w:t>
-      </w:r>
-      <w:r>
-        <w:t xml:space="preserve"> (see</w:t>
-      </w:r>
-      <w:r>
-        <w:t>, for example,</w:t>
-      </w:r>
-      <w:r>
-        <w:t xml:space="preserve"> </w:t>
-      </w:r>
-      <w:r>
-        <w:rPr>
-          <w:highlight w:val="yellow"/>
-        </w:rPr>
-        <w:t>XXXX</w:t>
-      </w:r>
-      <w:r>
-        <w:t>)</w:t>
-      </w:r>
-      <w:r>
-        <w:t xml:space="preserve">. </w:t>
-      </w:r>
-      <w:proofErr w:type="gramStart"/>
-      <w:r>
-        <w:t>In particular, in</w:t>
-      </w:r>
-      <w:proofErr w:type="gramEnd"/>
-      <w:r>
-        <w:t xml:space="preserve"> our production context, datasets</w:t>
-      </w:r>
-      <w:r>
-        <w:t xml:space="preserve"> typically exhibit a higher proportion of inefficient units, which can skew model outcomes and adversely affect the accuracy of predictions. To overcome this hurdle, we propose balancing the sample of data.</w:t>
-      </w:r>
-      <w:r>
-        <w:t xml:space="preserve"> </w:t>
-      </w:r>
-      <w:r>
-        <w:t>This step involves adjusting the class distribution to achieve parity between efficient and inefficient units. The selected technique for achieving this balance is synthetic data generation. In practice, this method is primarily applied to augment the representation of efficient units, which are often less prevalent in real datasets. This enrichment of the dataset contributes to more effective generalization by mitigating the bias introduced by the original class imbalance.</w:t>
-      </w:r>
-      <w:r>
-        <w:t xml:space="preserve"> Next, we talk about the process that we implement in practice to generate the synthetic units.</w:t>
-      </w:r>
-    </w:p>
-    <w:p>
-      <w:pPr>
-        <w:spacing w:line="360" w:lineRule="auto"/>
-      </w:pPr>
-    </w:p>
-    <w:p>
-      <w:pPr>
-        <w:spacing w:line="360" w:lineRule="auto"/>
-        <w:rPr>
-          <w:lang w:val="es-ES"/>
-        </w:rPr>
-      </w:pPr>
-      <w:r>
-        <w:rPr>
-          <w:highlight w:val="yellow"/>
-          <w:lang w:val="es-ES"/>
-        </w:rPr>
-        <w:t xml:space="preserve">CONTAR AQUI COMO SE GENERAN LAS UNIDADES EFICIENTES PARA </w:t>
-      </w:r>
-      <w:r>
-        <w:rPr>
-          <w:highlight w:val="yellow"/>
-          <w:lang w:val="es-ES"/>
-        </w:rPr>
-        <w:t>BALANCEAR LAS CLASES.</w:t>
-      </w:r>
-    </w:p>
-    <w:p>
-      <w:pPr>
-        <w:spacing w:line="360" w:lineRule="auto"/>
-        <w:rPr>
-          <w:lang w:val="es-ES"/>
-        </w:rPr>
-      </w:pPr>
-    </w:p>
-    <w:p>
-      <w:pPr>
-        <w:spacing w:line="360" w:lineRule="auto"/>
-      </w:pPr>
+        <w:t>3</w:t>
+      </w:r>
       <w:r>
         <w:rPr>
           <w:b/>
           <w:bCs/>
         </w:rPr>
-        <w:t xml:space="preserve">Step </w:t>
-      </w:r>
+        <w:t>:</w:t>
+      </w:r>
+      <w:r>
+        <w:t xml:space="preserve"> Implement a classification ML model in th</w:t>
+      </w:r>
+      <w:r>
+        <w:t>is</w:t>
+      </w:r>
+      <w:r>
+        <w:t xml:space="preserve"> phase, where the dependent variable denotes the efficiency status (efficient</w:t>
+      </w:r>
+      <w:r>
+        <w:t xml:space="preserve"> [class +1]</w:t>
+      </w:r>
+      <w:r>
+        <w:t xml:space="preserve"> vs inefficient</w:t>
+      </w:r>
+      <w:r>
+        <w:t xml:space="preserve"> [class -1]</w:t>
+      </w:r>
+      <w:r>
+        <w:t>), while the independent variables</w:t>
+      </w:r>
+      <w:r>
+        <w:t xml:space="preserve"> (features)</w:t>
+      </w:r>
+      <w:r>
+        <w:t xml:space="preserve"> comprise the input and output vectors.</w:t>
+      </w:r>
+      <w:r>
+        <w:t xml:space="preserve"> </w:t>
+      </w:r>
+      <w:r>
+        <w:t xml:space="preserve">In this step, the parameters of the ML model will also be fine-tuned through cross-validation, ensuring the determination of an optimal parameter configuration and a final </w:t>
+      </w:r>
+      <w:r>
+        <w:t xml:space="preserve">classification </w:t>
+      </w:r>
+      <w:r>
+        <w:t>model</w:t>
+      </w:r>
+      <w:r>
+        <w:t xml:space="preserve"> </w:t>
+      </w:r>
+      <w:r>
+        <w:rPr>
+          <w:position w:val="-12"/>
+        </w:rPr>
+        <w:object w:dxaOrig="740" w:dyaOrig="360" w14:anchorId="4F621F58">
+          <v:shape id="_x0000_i1041" type="#_x0000_t75" style="width:36pt;height:18pt" o:ole="">
+            <v:imagedata r:id="rId40" o:title=""/>
+          </v:shape>
+          <o:OLEObject Type="Embed" ProgID="Equation.DSMT4" ShapeID="_x0000_i1041" DrawAspect="Content" ObjectID="_1777133604" r:id="rId41"/>
+        </w:object>
+      </w:r>
+      <w:r>
+        <w:t>.</w:t>
+      </w:r>
+      <w:r>
+        <w:t xml:space="preserve"> </w:t>
+      </w:r>
+      <w:r>
+        <w:rPr>
+          <w:position w:val="-12"/>
+        </w:rPr>
+        <w:object w:dxaOrig="740" w:dyaOrig="360" w14:anchorId="0897F4A8">
+          <v:shape id="_x0000_i1042" type="#_x0000_t75" style="width:36pt;height:18pt" o:ole="">
+            <v:imagedata r:id="rId40" o:title=""/>
+          </v:shape>
+          <o:OLEObject Type="Embed" ProgID="Equation.DSMT4" ShapeID="_x0000_i1042" DrawAspect="Content" ObjectID="_1777133605" r:id="rId42"/>
+        </w:object>
+      </w:r>
+      <w:r>
+        <w:t xml:space="preserve"> </w:t>
+      </w:r>
+      <w:r>
+        <w:t xml:space="preserve">predicts the </w:t>
+      </w:r>
+      <w:r>
+        <w:t xml:space="preserve">classification of input-output bundle </w:t>
+      </w:r>
+      <w:r>
+        <w:rPr>
+          <w:position w:val="-12"/>
+        </w:rPr>
+        <w:object w:dxaOrig="600" w:dyaOrig="360" w14:anchorId="5C6591FD">
+          <v:shape id="_x0000_i1043" type="#_x0000_t75" style="width:30pt;height:18pt" o:ole="">
+            <v:imagedata r:id="rId43" o:title=""/>
+          </v:shape>
+          <o:OLEObject Type="Embed" ProgID="Equation.DSMT4" ShapeID="_x0000_i1043" DrawAspect="Content" ObjectID="_1777133606" r:id="rId44"/>
+        </w:object>
+      </w:r>
+      <w:r>
+        <w:t xml:space="preserve"> as </w:t>
+      </w:r>
+      <w:r>
+        <w:t xml:space="preserve">(technically) </w:t>
+      </w:r>
+      <w:r>
+        <w:t>efficient</w:t>
+      </w:r>
+      <w:r>
+        <w:t xml:space="preserve"> (+1)</w:t>
+      </w:r>
+      <w:r>
+        <w:t xml:space="preserve"> or inefficient</w:t>
+      </w:r>
+      <w:r>
+        <w:t xml:space="preserve"> (-1)</w:t>
+      </w:r>
+      <w:r>
+        <w:t>.</w:t>
+      </w:r>
+    </w:p>
+    <w:p>
+      <w:pPr>
+        <w:spacing w:line="360" w:lineRule="auto"/>
+      </w:pPr>
+    </w:p>
+    <w:p>
+      <w:pPr>
+        <w:spacing w:line="360" w:lineRule="auto"/>
+      </w:pPr>
       <w:r>
         <w:rPr>
           <w:b/>
           <w:bCs/>
         </w:rPr>
-        <w:t>3</w:t>
+        <w:t xml:space="preserve">Step </w:t>
       </w:r>
       <w:r>
         <w:rPr>
           <w:b/>
           <w:bCs/>
         </w:rPr>
-        <w:t>:</w:t>
-      </w:r>
-      <w:r>
-        <w:t xml:space="preserve"> Implement a classification ML model in th</w:t>
-      </w:r>
-      <w:r>
-        <w:t>is</w:t>
-      </w:r>
-      <w:r>
-        <w:t xml:space="preserve"> phase, where the dependent variable denotes the efficiency status (efficient</w:t>
-      </w:r>
-      <w:r>
-        <w:t xml:space="preserve"> [class +1]</w:t>
-      </w:r>
-      <w:r>
-        <w:t xml:space="preserve"> vs inefficient</w:t>
-      </w:r>
-      <w:r>
-        <w:t xml:space="preserve"> [class -1]</w:t>
-      </w:r>
-      <w:r>
-        <w:t>), while the independent variables</w:t>
-      </w:r>
-      <w:r>
-        <w:t xml:space="preserve"> (features)</w:t>
-      </w:r>
-      <w:r>
-        <w:t xml:space="preserve"> comprise the input and output vectors.</w:t>
-      </w:r>
-      <w:r>
-        <w:t xml:space="preserve"> </w:t>
-      </w:r>
-      <w:r>
-        <w:t xml:space="preserve">In this step, the parameters of the ML model will also be fine-tuned through cross-validation, ensuring the determination of an optimal parameter configuration and a final </w:t>
-      </w:r>
-      <w:r>
-        <w:t xml:space="preserve">classification </w:t>
-      </w:r>
-      <w:r>
-        <w:t>model</w:t>
-      </w:r>
-      <w:r>
-        <w:t xml:space="preserve"> </w:t>
-      </w:r>
-      <w:r>
-        <w:rPr>
-          <w:position w:val="-12"/>
-        </w:rPr>
-        <w:object w:dxaOrig="740" w:dyaOrig="360" w14:anchorId="4F621F58">
-          <v:shape id="_x0000_i1041" type="#_x0000_t75" style="width:36pt;height:18pt" o:ole="">
-            <v:imagedata r:id="rId38" o:title=""/>
-          </v:shape>
-          <o:OLEObject Type="Embed" ProgID="Equation.DSMT4" ShapeID="_x0000_i1041" DrawAspect="Content" ObjectID="_1776493684" r:id="rId39"/>
-        </w:object>
-      </w:r>
-      <w:r>
-        <w:t>.</w:t>
-      </w:r>
-      <w:r>
-        <w:t xml:space="preserve"> </w:t>
-      </w:r>
-      <w:r>
-        <w:rPr>
-          <w:position w:val="-12"/>
-        </w:rPr>
-        <w:object w:dxaOrig="740" w:dyaOrig="360" w14:anchorId="0897F4A8">
-          <v:shape id="_x0000_i1042" type="#_x0000_t75" style="width:36pt;height:18pt" o:ole="">
-            <v:imagedata r:id="rId38" o:title=""/>
-          </v:shape>
-          <o:OLEObject Type="Embed" ProgID="Equation.DSMT4" ShapeID="_x0000_i1042" DrawAspect="Content" ObjectID="_1776493685" r:id="rId40"/>
-        </w:object>
-      </w:r>
-      <w:r>
-        <w:t xml:space="preserve"> </w:t>
-      </w:r>
-      <w:r>
-        <w:t xml:space="preserve">predicts the </w:t>
-      </w:r>
-      <w:r>
-        <w:t xml:space="preserve">classification of input-output bundle </w:t>
-      </w:r>
-      <w:r>
-        <w:rPr>
-          <w:position w:val="-12"/>
-        </w:rPr>
-        <w:object w:dxaOrig="600" w:dyaOrig="360" w14:anchorId="5C6591FD">
-          <v:shape id="_x0000_i1043" type="#_x0000_t75" style="width:30pt;height:18pt" o:ole="">
-            <v:imagedata r:id="rId41" o:title=""/>
-          </v:shape>
-          <o:OLEObject Type="Embed" ProgID="Equation.DSMT4" ShapeID="_x0000_i1043" DrawAspect="Content" ObjectID="_1776493686" r:id="rId42"/>
-        </w:object>
-      </w:r>
-      <w:r>
-        <w:t xml:space="preserve"> as </w:t>
-      </w:r>
-      <w:r>
-        <w:t xml:space="preserve">(technically) </w:t>
-      </w:r>
-      <w:r>
-        <w:t>efficient</w:t>
-      </w:r>
-      <w:r>
-        <w:t xml:space="preserve"> (+1)</w:t>
-      </w:r>
-      <w:r>
-        <w:t xml:space="preserve"> or inefficient</w:t>
-      </w:r>
-      <w:r>
-        <w:t xml:space="preserve"> (-1)</w:t>
-      </w:r>
-      <w:r>
-        <w:t>.</w:t>
-      </w:r>
-    </w:p>
-    <w:p>
-      <w:pPr>
-        <w:spacing w:line="360" w:lineRule="auto"/>
-      </w:pPr>
-    </w:p>
-    <w:p>
-      <w:pPr>
-        <w:spacing w:line="360" w:lineRule="auto"/>
-      </w:pPr>
+        <w:t>4</w:t>
+      </w:r>
       <w:r>
         <w:rPr>
           <w:b/>
           <w:bCs/>
         </w:rPr>
-        <w:t xml:space="preserve">Step </w:t>
-      </w:r>
-      <w:r>
-        <w:rPr>
-          <w:b/>
-          <w:bCs/>
-        </w:rPr>
-        <w:t>4</w:t>
-      </w:r>
-      <w:r>
-        <w:rPr>
-          <w:b/>
-          <w:bCs/>
-        </w:rPr>
         <w:t>:</w:t>
       </w:r>
       <w:r>
@@ -4473,9 +4327,9 @@
         </w:rPr>
         <w:object w:dxaOrig="1080" w:dyaOrig="360" w14:anchorId="79F73436">
           <v:shape id="_x0000_i1044" type="#_x0000_t75" style="width:54pt;height:18pt" o:ole="">
-            <v:imagedata r:id="rId43" o:title=""/>
+            <v:imagedata r:id="rId45" o:title=""/>
           </v:shape>
-          <o:OLEObject Type="Embed" ProgID="Equation.DSMT4" ShapeID="_x0000_i1044" DrawAspect="Content" ObjectID="_1776493687" r:id="rId44"/>
+          <o:OLEObject Type="Embed" ProgID="Equation.DSMT4" ShapeID="_x0000_i1044" DrawAspect="Content" ObjectID="_1777133607" r:id="rId46"/>
         </w:object>
       </w:r>
       <w:r>
@@ -4503,9 +4357,9 @@
         </w:rPr>
         <w:object w:dxaOrig="5740" w:dyaOrig="400" w14:anchorId="6C13E057">
           <v:shape id="_x0000_i1045" type="#_x0000_t75" style="width:4in;height:18pt" o:ole="">
-            <v:imagedata r:id="rId45" o:title=""/>
+            <v:imagedata r:id="rId47" o:title=""/>
           </v:shape>
-          <o:OLEObject Type="Embed" ProgID="Equation.DSMT4" ShapeID="_x0000_i1045" DrawAspect="Content" ObjectID="_1776493688" r:id="rId46"/>
+          <o:OLEObject Type="Embed" ProgID="Equation.DSMT4" ShapeID="_x0000_i1045" DrawAspect="Content" ObjectID="_1777133608" r:id="rId48"/>
         </w:object>
       </w:r>
       <w:r>
@@ -4801,9 +4655,8 @@
           <w:szCs w:val="21"/>
           <w:lang w:val="en-GB"/>
         </w:rPr>
-        <w:t xml:space="preserve">by </w:t>
-      </w:r>
-      <w:proofErr w:type="spellStart"/>
+        <w:t>by Bazaraa</w:t>
+      </w:r>
       <w:r>
         <w:rPr>
           <w:rFonts w:ascii="TimesNewRomanPS-BoldMT" w:hAnsi="TimesNewRomanPS-BoldMT" w:cs="TimesNewRomanPS-BoldMT"/>
@@ -4812,9 +4665,8 @@
           <w:szCs w:val="21"/>
           <w:lang w:val="en-GB"/>
         </w:rPr>
-        <w:t>Bazaraa</w:t>
-      </w:r>
-      <w:proofErr w:type="spellEnd"/>
+        <w:t xml:space="preserve"> et al., 2006</w:t>
+      </w:r>
       <w:r>
         <w:rPr>
           <w:rFonts w:ascii="TimesNewRomanPS-BoldMT" w:hAnsi="TimesNewRomanPS-BoldMT" w:cs="TimesNewRomanPS-BoldMT"/>
@@ -4823,16 +4675,6 @@
           <w:szCs w:val="21"/>
           <w:lang w:val="en-GB"/>
         </w:rPr>
-        <w:t xml:space="preserve"> et al., 2006</w:t>
-      </w:r>
-      <w:r>
-        <w:rPr>
-          <w:rFonts w:ascii="TimesNewRomanPS-BoldMT" w:hAnsi="TimesNewRomanPS-BoldMT" w:cs="TimesNewRomanPS-BoldMT"/>
-          <w:kern w:val="0"/>
-          <w:sz w:val="21"/>
-          <w:szCs w:val="21"/>
-          <w:lang w:val="en-GB"/>
-        </w:rPr>
         <w:t>)</w:t>
       </w:r>
       <w:r>
@@ -4914,9 +4756,9 @@
         </w:rPr>
         <w:object w:dxaOrig="1200" w:dyaOrig="360" w14:anchorId="523B967B">
           <v:shape id="_x0000_i1046" type="#_x0000_t75" style="width:60pt;height:18pt" o:ole="">
-            <v:imagedata r:id="rId47" o:title=""/>
+            <v:imagedata r:id="rId49" o:title=""/>
           </v:shape>
-          <o:OLEObject Type="Embed" ProgID="Equation.DSMT4" ShapeID="_x0000_i1046" DrawAspect="Content" ObjectID="_1776493689" r:id="rId48"/>
+          <o:OLEObject Type="Embed" ProgID="Equation.DSMT4" ShapeID="_x0000_i1046" DrawAspect="Content" ObjectID="_1777133609" r:id="rId50"/>
         </w:object>
       </w:r>
     </w:p>
@@ -4941,9 +4783,9 @@
         </w:rPr>
         <w:object w:dxaOrig="5760" w:dyaOrig="400" w14:anchorId="49DA3CA0">
           <v:shape id="_x0000_i1047" type="#_x0000_t75" style="width:4in;height:18pt" o:ole="">
-            <v:imagedata r:id="rId49" o:title=""/>
+            <v:imagedata r:id="rId51" o:title=""/>
           </v:shape>
-          <o:OLEObject Type="Embed" ProgID="Equation.DSMT4" ShapeID="_x0000_i1047" DrawAspect="Content" ObjectID="_1776493690" r:id="rId50"/>
+          <o:OLEObject Type="Embed" ProgID="Equation.DSMT4" ShapeID="_x0000_i1047" DrawAspect="Content" ObjectID="_1777133610" r:id="rId52"/>
         </w:object>
       </w:r>
       <w:r>
@@ -5223,9 +5065,9 @@
         </w:rPr>
         <w:object w:dxaOrig="240" w:dyaOrig="320" w14:anchorId="3C5ABB7B">
           <v:shape id="_x0000_i1048" type="#_x0000_t75" style="width:12pt;height:18pt" o:ole="">
-            <v:imagedata r:id="rId51" o:title=""/>
+            <v:imagedata r:id="rId53" o:title=""/>
           </v:shape>
-          <o:OLEObject Type="Embed" ProgID="Equation.DSMT4" ShapeID="_x0000_i1048" DrawAspect="Content" ObjectID="_1776493691" r:id="rId52"/>
+          <o:OLEObject Type="Embed" ProgID="Equation.DSMT4" ShapeID="_x0000_i1048" DrawAspect="Content" ObjectID="_1777133611" r:id="rId54"/>
         </w:object>
       </w:r>
       <w:r>
@@ -5237,62 +5079,70 @@
         </w:rPr>
         <w:object w:dxaOrig="540" w:dyaOrig="320" w14:anchorId="7FD7319A">
           <v:shape id="_x0000_i1049" type="#_x0000_t75" style="width:30pt;height:18pt" o:ole="">
+            <v:imagedata r:id="rId55" o:title=""/>
+          </v:shape>
+          <o:OLEObject Type="Embed" ProgID="Equation.DSMT4" ShapeID="_x0000_i1049" DrawAspect="Content" ObjectID="_1777133612" r:id="rId56"/>
+        </w:object>
+      </w:r>
+      <w:r>
+        <w:t xml:space="preserve">, </w:t>
+      </w:r>
+      <w:r>
+        <w:rPr>
+          <w:rFonts w:cs="Times New Roman"/>
+          <w:lang w:val="en-US"/>
+        </w:rPr>
+        <w:t xml:space="preserve">for which the output-oriented radial projection of </w:t>
+      </w:r>
+      <w:r>
+        <w:rPr>
+          <w:position w:val="-12"/>
+        </w:rPr>
+        <w:object w:dxaOrig="760" w:dyaOrig="360" w14:anchorId="383C7923">
+          <v:shape id="_x0000_i1050" type="#_x0000_t75" style="width:36pt;height:18pt" o:ole="">
+            <v:imagedata r:id="rId57" o:title=""/>
+          </v:shape>
+          <o:OLEObject Type="Embed" ProgID="Equation.DSMT4" ShapeID="_x0000_i1050" DrawAspect="Content" ObjectID="_1777133613" r:id="rId58"/>
+        </w:object>
+      </w:r>
+      <w:r>
+        <w:rPr>
+          <w:rFonts w:cs="Times New Roman"/>
+          <w:lang w:val="en-US"/>
+        </w:rPr>
+        <w:t xml:space="preserve">, representing an </w:t>
+      </w:r>
+      <w:r>
+        <w:rPr>
+          <w:rFonts w:cs="Times New Roman"/>
+          <w:lang w:val="en-US"/>
+        </w:rPr>
+        <w:lastRenderedPageBreak/>
+        <w:t xml:space="preserve">efficient unit, transitions to being considered inefficient according to the classification model, </w:t>
+      </w:r>
+      <w:r>
+        <w:rPr>
+          <w:rFonts w:cs="Times New Roman"/>
+          <w:lang w:val="en-US"/>
+        </w:rPr>
+        <w:t>that is, the first value of</w:t>
+      </w:r>
+      <w:r>
+        <w:rPr>
+          <w:rFonts w:cs="Times New Roman"/>
+          <w:lang w:val="en-US"/>
+        </w:rPr>
+        <w:t xml:space="preserve"> </w:t>
+      </w:r>
+      <w:r>
+        <w:rPr>
+          <w:position w:val="-10"/>
+        </w:rPr>
+        <w:object w:dxaOrig="240" w:dyaOrig="320" w14:anchorId="032634B5">
+          <v:shape id="_x0000_i1051" type="#_x0000_t75" style="width:12pt;height:18pt" o:ole="">
             <v:imagedata r:id="rId53" o:title=""/>
           </v:shape>
-          <o:OLEObject Type="Embed" ProgID="Equation.DSMT4" ShapeID="_x0000_i1049" DrawAspect="Content" ObjectID="_1776493692" r:id="rId54"/>
-        </w:object>
-      </w:r>
-      <w:r>
-        <w:t xml:space="preserve">, </w:t>
-      </w:r>
-      <w:r>
-        <w:rPr>
-          <w:rFonts w:cs="Times New Roman"/>
-          <w:lang w:val="en-US"/>
-        </w:rPr>
-        <w:t xml:space="preserve">for which the output-oriented radial projection of </w:t>
-      </w:r>
-      <w:r>
-        <w:rPr>
-          <w:position w:val="-12"/>
-        </w:rPr>
-        <w:object w:dxaOrig="760" w:dyaOrig="360" w14:anchorId="383C7923">
-          <v:shape id="_x0000_i1050" type="#_x0000_t75" style="width:36pt;height:18pt" o:ole="">
-            <v:imagedata r:id="rId55" o:title=""/>
-          </v:shape>
-          <o:OLEObject Type="Embed" ProgID="Equation.DSMT4" ShapeID="_x0000_i1050" DrawAspect="Content" ObjectID="_1776493693" r:id="rId56"/>
-        </w:object>
-      </w:r>
-      <w:r>
-        <w:rPr>
-          <w:rFonts w:cs="Times New Roman"/>
-          <w:lang w:val="en-US"/>
-        </w:rPr>
-        <w:t xml:space="preserve">, representing an efficient unit, transitions to being considered inefficient according to the classification model, </w:t>
-      </w:r>
-      <w:r>
-        <w:rPr>
-          <w:rFonts w:cs="Times New Roman"/>
-          <w:lang w:val="en-US"/>
-        </w:rPr>
-        <w:t>that is, the first value of</w:t>
-      </w:r>
-      <w:r>
-        <w:rPr>
-          <w:rFonts w:cs="Times New Roman"/>
-          <w:lang w:val="en-US"/>
-        </w:rPr>
-        <w:t xml:space="preserve"> </w:t>
-      </w:r>
-      <w:r>
-        <w:rPr>
-          <w:position w:val="-10"/>
-        </w:rPr>
-        <w:object w:dxaOrig="240" w:dyaOrig="320" w14:anchorId="032634B5">
-          <v:shape id="_x0000_i1051" type="#_x0000_t75" style="width:12pt;height:18pt" o:ole="">
-            <v:imagedata r:id="rId51" o:title=""/>
-          </v:shape>
-          <o:OLEObject Type="Embed" ProgID="Equation.DSMT4" ShapeID="_x0000_i1051" DrawAspect="Content" ObjectID="_1776493694" r:id="rId57"/>
+          <o:OLEObject Type="Embed" ProgID="Equation.DSMT4" ShapeID="_x0000_i1051" DrawAspect="Content" ObjectID="_1777133614" r:id="rId59"/>
         </w:object>
       </w:r>
       <w:r>
@@ -5311,9 +5161,9 @@
         </w:rPr>
         <w:object w:dxaOrig="3019" w:dyaOrig="360" w14:anchorId="22AC17A0">
           <v:shape id="_x0000_i1052" type="#_x0000_t75" style="width:150pt;height:18pt" o:ole="">
-            <v:imagedata r:id="rId58" o:title=""/>
+            <v:imagedata r:id="rId60" o:title=""/>
           </v:shape>
-          <o:OLEObject Type="Embed" ProgID="Equation.DSMT4" ShapeID="_x0000_i1052" DrawAspect="Content" ObjectID="_1776493695" r:id="rId59"/>
+          <o:OLEObject Type="Embed" ProgID="Equation.DSMT4" ShapeID="_x0000_i1052" DrawAspect="Content" ObjectID="_1777133615" r:id="rId61"/>
         </w:object>
       </w:r>
       <w:r>
@@ -5388,7 +5238,6 @@
         <w:spacing w:line="360" w:lineRule="auto"/>
       </w:pPr>
       <w:r>
-        <w:lastRenderedPageBreak/>
         <w:t xml:space="preserve">Next, we will illustrate our method through a </w:t>
       </w:r>
       <w:r>
@@ -5422,102 +5271,34 @@
           <w:highlight w:val="yellow"/>
           <w:lang w:val="es-ES"/>
         </w:rPr>
-        <w:t xml:space="preserve"> Aquí debe mostrarse además con mucho detalle qué se hace con los </w:t>
-      </w:r>
-      <w:proofErr w:type="spellStart"/>
+        <w:t xml:space="preserve"> Aquí debe mostrarse además con mucho detalle qué se hace con los hiperparametros, cómo se mide la importancia de las variables, etc, etc. Que se modifica el ranking de ineficiencia. Que se genera un ranking para las eficientes (interpretado como supereficiencia). </w:t>
+      </w:r>
       <w:r>
         <w:rPr>
           <w:highlight w:val="yellow"/>
           <w:lang w:val="es-ES"/>
         </w:rPr>
-        <w:t>hiperparametros</w:t>
-      </w:r>
-      <w:proofErr w:type="spellEnd"/>
-      <w:r>
-        <w:rPr>
-          <w:highlight w:val="yellow"/>
+        <w:t>Comparar con la eficiencia que da DEA y la supereficiencia que da DEA. Etc.</w:t>
+      </w:r>
+    </w:p>
+    <w:p>
+      <w:pPr>
+        <w:spacing w:line="360" w:lineRule="auto"/>
+        <w:rPr>
           <w:lang w:val="es-ES"/>
         </w:rPr>
-        <w:t xml:space="preserve">, cómo se mide la importancia de las variables, </w:t>
-      </w:r>
-      <w:proofErr w:type="spellStart"/>
-      <w:r>
-        <w:rPr>
-          <w:highlight w:val="yellow"/>
-          <w:lang w:val="es-ES"/>
-        </w:rPr>
-        <w:t>etc</w:t>
-      </w:r>
-      <w:proofErr w:type="spellEnd"/>
-      <w:r>
-        <w:rPr>
-          <w:highlight w:val="yellow"/>
-          <w:lang w:val="es-ES"/>
-        </w:rPr>
-        <w:t xml:space="preserve">, etc. Que se modifica el ranking de ineficiencia. Que se genera un ranking para las eficientes (interpretado como </w:t>
-      </w:r>
-      <w:proofErr w:type="spellStart"/>
-      <w:r>
-        <w:rPr>
-          <w:highlight w:val="yellow"/>
-          <w:lang w:val="es-ES"/>
-        </w:rPr>
-        <w:t>supereficiencia</w:t>
-      </w:r>
-      <w:proofErr w:type="spellEnd"/>
-      <w:r>
-        <w:rPr>
-          <w:highlight w:val="yellow"/>
-          <w:lang w:val="es-ES"/>
-        </w:rPr>
-        <w:t xml:space="preserve">). </w:t>
-      </w:r>
-      <w:r>
-        <w:rPr>
-          <w:highlight w:val="yellow"/>
-          <w:lang w:val="es-ES"/>
-        </w:rPr>
-        <w:t xml:space="preserve">Comparar con la eficiencia que da DEA y la </w:t>
-      </w:r>
-      <w:proofErr w:type="spellStart"/>
-      <w:r>
-        <w:rPr>
-          <w:highlight w:val="yellow"/>
-          <w:lang w:val="es-ES"/>
-        </w:rPr>
-        <w:t>supereficiencia</w:t>
-      </w:r>
-      <w:proofErr w:type="spellEnd"/>
-      <w:r>
-        <w:rPr>
-          <w:highlight w:val="yellow"/>
-          <w:lang w:val="es-ES"/>
-        </w:rPr>
-        <w:t xml:space="preserve"> que da DEA. Etc.</w:t>
-      </w:r>
-    </w:p>
-    <w:p>
-      <w:pPr>
-        <w:spacing w:line="360" w:lineRule="auto"/>
-        <w:rPr>
-          <w:lang w:val="es-ES"/>
-        </w:rPr>
-      </w:pPr>
-    </w:p>
-    <w:p>
-      <w:pPr>
-        <w:spacing w:line="360" w:lineRule="auto"/>
-      </w:pPr>
-      <w:r>
-        <w:t xml:space="preserve">In the following section, we will demonstrate the merits of our method through its application to an empirical example based on data from the </w:t>
-      </w:r>
-      <w:proofErr w:type="spellStart"/>
-      <w:r>
-        <w:t>Programme</w:t>
-      </w:r>
-      <w:proofErr w:type="spellEnd"/>
-      <w:r>
-        <w:t xml:space="preserve"> for International Student Assessment (PISA) report. This empirical application will serve to showcase the practical effectiveness and utility of our approach in real-world scenarios, particularly in the context of educational performance evaluation and policy formulation.</w:t>
+      </w:pPr>
+    </w:p>
+    <w:p>
+      <w:pPr>
+        <w:spacing w:line="360" w:lineRule="auto"/>
+      </w:pPr>
+      <w:r>
+        <w:t xml:space="preserve">In the following section, we will demonstrate the merits of our method through its application to an empirical example based on data from the Programme for International Student Assessment </w:t>
+      </w:r>
+      <w:r>
+        <w:lastRenderedPageBreak/>
+        <w:t>(PISA) report. This empirical application will serve to showcase the practical effectiveness and utility of our approach in real-world scenarios, particularly in the context of educational performance evaluation and policy formulation.</w:t>
       </w:r>
     </w:p>
     <w:p>
@@ -5558,32 +5339,20 @@
         <w:spacing w:line="360" w:lineRule="auto"/>
       </w:pPr>
       <w:r>
-        <w:t xml:space="preserve">In this section, we will exemplify the application of our novel algorithm to a genuine dataset sourced from a public service, thereby evaluating its efficacy in estimating the Data Generating Process (DGP), responsible for generating the sample, and making predictions for unobserved data outputs. To illustrate our methodology, we will utilize data obtained from the </w:t>
-      </w:r>
-      <w:proofErr w:type="spellStart"/>
-      <w:r>
-        <w:t>Programme</w:t>
-      </w:r>
-      <w:proofErr w:type="spellEnd"/>
-      <w:r>
-        <w:t xml:space="preserve"> for International Student Assessment (PISA), administered by the Organization for Economic Co-operation and Development (OECD). PISA evaluates the competencies of students nearing the end of compulsory education, assessing their aptitude in essential academic skills necessary for effective participation in contemporary societies. Our empirical investigation focuses on analyzing schools as the fundamental unit, consistent with prevailing practices in educational efficiency evaluations (Johnes, 2015; Witte and López-Torres, 2017). This selection ensures alignment with prior research and relevance to ongoing discussions concerning educational institutions and their operational effectiveness. The dataset utilized encompasses data from the year 2018, comprising anonymized records from 1047 Spanish schools randomly selected by the OECD.</w:t>
-      </w:r>
-    </w:p>
-    <w:p>
-      <w:pPr>
-        <w:spacing w:line="360" w:lineRule="auto"/>
-      </w:pPr>
-    </w:p>
-    <w:p>
-      <w:pPr>
-        <w:spacing w:line="360" w:lineRule="auto"/>
-      </w:pPr>
-      <w:r>
-        <w:t xml:space="preserve">Spain's educational system is decentralized, organized into autonomous communities, each with distinct educational policies and practices. This decentralized structure adds complexity to our </w:t>
-      </w:r>
-      <w:r>
-        <w:lastRenderedPageBreak/>
-        <w:t>analysis, as variations across regions can significantly influence overall educational performance in PISA assessments. Understanding these regional nuances is essential for accurate interpretation and targeted interventions within Spain's diverse educational landscape.</w:t>
+        <w:t>In this section, we will exemplify the application of our novel algorithm to a genuine dataset sourced from a public service, thereby evaluating its efficacy in estimating the Data Generating Process (DGP), responsible for generating the sample, and making predictions for unobserved data outputs. To illustrate our methodology, we will utilize data obtained from the Programme for International Student Assessment (PISA), administered by the Organization for Economic Co-operation and Development (OECD). PISA evaluates the competencies of students nearing the end of compulsory education, assessing their aptitude in essential academic skills necessary for effective participation in contemporary societies. Our empirical investigation focuses on analyzing schools as the fundamental unit, consistent with prevailing practices in educational efficiency evaluations (Johnes, 2015; Witte and López-Torres, 2017). This selection ensures alignment with prior research and relevance to ongoing discussions concerning educational institutions and their operational effectiveness. The dataset utilized encompasses data from the year 2018, comprising anonymized records from 1047 Spanish schools randomly selected by the OECD.</w:t>
+      </w:r>
+    </w:p>
+    <w:p>
+      <w:pPr>
+        <w:spacing w:line="360" w:lineRule="auto"/>
+      </w:pPr>
+    </w:p>
+    <w:p>
+      <w:pPr>
+        <w:spacing w:line="360" w:lineRule="auto"/>
+      </w:pPr>
+      <w:r>
+        <w:t>Spain's educational system is decentralized, organized into autonomous communities, each with distinct educational policies and practices. This decentralized structure adds complexity to our analysis, as variations across regions can significantly influence overall educational performance in PISA assessments. Understanding these regional nuances is essential for accurate interpretation and targeted interventions within Spain's diverse educational landscape.</w:t>
       </w:r>
     </w:p>
     <w:p>
@@ -5688,63 +5457,15 @@
           <w:highlight w:val="yellow"/>
           <w:lang w:val="es-ES"/>
         </w:rPr>
-        <w:t xml:space="preserve">RESULTADOS Y TODOS SUS COMENTARIOS (SIN hablar de </w:t>
-      </w:r>
-      <w:proofErr w:type="spellStart"/>
-      <w:r>
-        <w:rPr>
-          <w:highlight w:val="yellow"/>
+        <w:t>RESULTADOS Y TODOS SUS COMENTARIOS (SIN hablar de hiperparametros, etc, etc con mucho detalle, solo se mencionan de pasada)</w:t>
+      </w:r>
+    </w:p>
+    <w:p>
+      <w:pPr>
+        <w:spacing w:line="360" w:lineRule="auto"/>
+        <w:rPr>
           <w:lang w:val="es-ES"/>
         </w:rPr>
-        <w:t>hiperparametros</w:t>
-      </w:r>
-      <w:proofErr w:type="spellEnd"/>
-      <w:r>
-        <w:rPr>
-          <w:highlight w:val="yellow"/>
-          <w:lang w:val="es-ES"/>
-        </w:rPr>
-        <w:t xml:space="preserve">, </w:t>
-      </w:r>
-      <w:proofErr w:type="spellStart"/>
-      <w:r>
-        <w:rPr>
-          <w:highlight w:val="yellow"/>
-          <w:lang w:val="es-ES"/>
-        </w:rPr>
-        <w:t>etc</w:t>
-      </w:r>
-      <w:proofErr w:type="spellEnd"/>
-      <w:r>
-        <w:rPr>
-          <w:highlight w:val="yellow"/>
-          <w:lang w:val="es-ES"/>
-        </w:rPr>
-        <w:t xml:space="preserve">, </w:t>
-      </w:r>
-      <w:proofErr w:type="spellStart"/>
-      <w:r>
-        <w:rPr>
-          <w:highlight w:val="yellow"/>
-          <w:lang w:val="es-ES"/>
-        </w:rPr>
-        <w:t>etc</w:t>
-      </w:r>
-      <w:proofErr w:type="spellEnd"/>
-      <w:r>
-        <w:rPr>
-          <w:highlight w:val="yellow"/>
-          <w:lang w:val="es-ES"/>
-        </w:rPr>
-        <w:t xml:space="preserve"> con mucho detalle, solo se mencionan de pasada)</w:t>
-      </w:r>
-    </w:p>
-    <w:p>
-      <w:pPr>
-        <w:spacing w:line="360" w:lineRule="auto"/>
-        <w:rPr>
-          <w:lang w:val="es-ES"/>
-        </w:rPr>
       </w:pPr>
     </w:p>
     <w:p>
@@ -5818,69 +5539,62 @@
         <w:rPr>
           <w:lang w:val="en-GB"/>
         </w:rPr>
-        <w:t xml:space="preserve"> </w:t>
-      </w:r>
-      <w:proofErr w:type="gramStart"/>
+        <w:t xml:space="preserve"> In particular, o</w:t>
+      </w:r>
       <w:r>
         <w:rPr>
           <w:lang w:val="en-GB"/>
         </w:rPr>
-        <w:t>In particular, o</w:t>
+        <w:t>ur method utilizes classification models trained on known PISA data to establish a predictive framework that can assess whether an unseen school would likely operate efficiently or not based on its inputs</w:t>
       </w:r>
       <w:r>
         <w:rPr>
           <w:lang w:val="en-GB"/>
         </w:rPr>
-        <w:t>ur</w:t>
-      </w:r>
-      <w:proofErr w:type="gramEnd"/>
+        <w:t>,</w:t>
+      </w:r>
       <w:r>
         <w:rPr>
           <w:lang w:val="en-GB"/>
         </w:rPr>
-        <w:t xml:space="preserve"> method utilizes classification models trained on known PISA data to establish a predictive framework that can assess whether an unseen school would likely operate efficiently or not based on its inputs</w:t>
+        <w:t xml:space="preserve"> outputs</w:t>
       </w:r>
       <w:r>
         <w:rPr>
           <w:lang w:val="en-GB"/>
         </w:rPr>
-        <w:t>,</w:t>
+        <w:t xml:space="preserve"> and context variables</w:t>
       </w:r>
       <w:r>
         <w:rPr>
           <w:lang w:val="en-GB"/>
         </w:rPr>
-        <w:t xml:space="preserve"> outputs</w:t>
+        <w:t>. In cases where a school is predicted to be inefficient, our model not only quantifies the level of inefficiency but also provides specific output targets that the school needs to achieve to be considered efficient.</w:t>
       </w:r>
       <w:r>
         <w:rPr>
           <w:lang w:val="en-GB"/>
         </w:rPr>
-        <w:t xml:space="preserve"> and context variables</w:t>
+        <w:t xml:space="preserve"> Moreover, </w:t>
       </w:r>
       <w:r>
         <w:rPr>
           <w:lang w:val="en-GB"/>
         </w:rPr>
-        <w:t>. In cases where a school is predicted to be inefficient, our model not only quantifies the level of inefficiency but also provides specific output targets that the school needs to achieve to be considered efficient.</w:t>
+        <w:t>t</w:t>
       </w:r>
       <w:r>
         <w:rPr>
           <w:lang w:val="en-GB"/>
         </w:rPr>
-        <w:t xml:space="preserve"> Moreover, </w:t>
+        <w:t xml:space="preserve">his predictive ability </w:t>
       </w:r>
       <w:r>
         <w:rPr>
           <w:lang w:val="en-GB"/>
         </w:rPr>
-        <w:t>t</w:t>
-      </w:r>
-      <w:r>
-        <w:rPr>
-          <w:lang w:val="en-GB"/>
-        </w:rPr>
-        <w:t xml:space="preserve">his predictive ability enhances the practical utility of </w:t>
+        <w:lastRenderedPageBreak/>
+        <w:t xml:space="preserve">enhances the practical utility of </w:t>
       </w:r>
       <w:r>
         <w:rPr>
@@ -5941,15 +5655,7 @@
         <w:spacing w:line="360" w:lineRule="auto"/>
       </w:pPr>
       <w:r>
-        <w:t xml:space="preserve">After examining existing literature, </w:t>
-      </w:r>
-      <w:proofErr w:type="gramStart"/>
-      <w:r>
-        <w:t>it is clear that a</w:t>
-      </w:r>
-      <w:proofErr w:type="gramEnd"/>
-      <w:r>
-        <w:t xml:space="preserve"> growing number of researchers are focusing on the combined use of ML-DEA methodologies to predict organizational efficiency across various sectors. Although many of these studies focus on utilizing these methodologies to explore the interplay between machine learning enhancements and traditional DEA approaches, our research introduces a new dimension by integrating classification models with DEA. This fusion is not merely theoretical but also practically applicable, as demonstrated through our empirical study using PISA data. Our findings underscore that integrating ML classifiers with DEA not only helps in predicting the efficiency</w:t>
+        <w:t>After examining existing literature, it is clear that a growing number of researchers are focusing on the combined use of ML-DEA methodologies to predict organizational efficiency across various sectors. Although many of these studies focus on utilizing these methodologies to explore the interplay between machine learning enhancements and traditional DEA approaches, our research introduces a new dimension by integrating classification models with DEA. This fusion is not merely theoretical but also practically applicable, as demonstrated through our empirical study using PISA data. Our findings underscore that integrating ML classifiers with DEA not only helps in predicting the efficiency</w:t>
       </w:r>
       <w:r>
         <w:t xml:space="preserve"> status</w:t>
@@ -6004,24 +5710,24 @@
         <w:spacing w:line="360" w:lineRule="auto"/>
       </w:pPr>
       <w:r>
-        <w:t xml:space="preserve">The advantages of our integrated approach extend beyond just analytical improvements. They also offer practical benefits in terms of scalability and adaptability. The model's ability to handle large datasets efficiently makes it especially relevant in the era of big data, where organizations across sectors are looking to leverage vast amounts of information for enhanced decision-making. </w:t>
+        <w:t>The advantages of our integrated approach extend beyond just analytical improvements. They also offer practical benefits in terms of scalability and adaptability. The model's ability to handle large datasets efficiently makes it especially relevant in the era of big data, where organizations across sectors are looking to leverage vast amounts of information for enhanced decision-making. Additionally, the flexibility of the ML-DEA framework means it can be tailored to specific sector needs, whether it be healthcare, education, or finance, providing customized efficiency assessments that are both insightful and actionable.</w:t>
+      </w:r>
+    </w:p>
+    <w:p>
+      <w:pPr>
+        <w:spacing w:line="360" w:lineRule="auto"/>
+      </w:pPr>
+    </w:p>
+    <w:p>
+      <w:pPr>
+        <w:spacing w:line="360" w:lineRule="auto"/>
+      </w:pPr>
+      <w:r>
+        <w:t xml:space="preserve">The integration of Machine Learning models with Data Envelopment Analysis represents a compelling advancement in the realm of efficiency analysis, offering a more nuanced understanding and interpretability of the results through variable importance ranking. This synthesis not only enhances traditional DEA by addressing its limitations—such as handling nonlinearity and model overfitting—but also leverages the computational prowess of ML to uncover intricate patterns and relationships within data that are otherwise not discernible. By employing ML techniques, particularly classification models, alongside DEA, we can effectively </w:t>
       </w:r>
       <w:r>
         <w:lastRenderedPageBreak/>
-        <w:t>Additionally, the flexibility of the ML-DEA framework means it can be tailored to specific sector needs, whether it be healthcare, education, or finance, providing customized efficiency assessments that are both insightful and actionable.</w:t>
-      </w:r>
-    </w:p>
-    <w:p>
-      <w:pPr>
-        <w:spacing w:line="360" w:lineRule="auto"/>
-      </w:pPr>
-    </w:p>
-    <w:p>
-      <w:pPr>
-        <w:spacing w:line="360" w:lineRule="auto"/>
-      </w:pPr>
-      <w:r>
-        <w:t xml:space="preserve">The integration of Machine Learning models with Data Envelopment Analysis represents a compelling advancement in the realm of efficiency analysis, offering a more nuanced understanding and interpretability of the results through variable importance ranking. This synthesis not only enhances traditional DEA by addressing its limitations—such as handling nonlinearity and model overfitting—but also leverages the computational prowess of ML to uncover intricate patterns and relationships within data that are otherwise not discernible. By employing ML techniques, particularly classification models, alongside DEA, we can effectively rank inputs, outputs, and environmental variables in terms of their impact on efficiency scores. This ranking is crucial for decision-makers as it identifies key performance drivers, enabling targeted improvements and resource allocation. The incorporation of ML thus empowers organizations to not only measure efficiency but also to understand the underlying factors contributing to inefficiency, facilitating strategic interventions that are both precise and impactful. </w:t>
+        <w:t xml:space="preserve">rank inputs, outputs, and environmental variables in terms of their impact on efficiency scores. This ranking is crucial for decision-makers as it identifies key performance drivers, enabling targeted improvements and resource allocation. The incorporation of ML thus empowers organizations to not only measure efficiency but also to understand the underlying factors contributing to inefficiency, facilitating strategic interventions that are both precise and impactful. </w:t>
       </w:r>
     </w:p>
     <w:p>
@@ -6092,32 +5798,30 @@
         <w:spacing w:line="360" w:lineRule="auto"/>
       </w:pPr>
       <w:r>
+        <w:t>In conclusion, the new integration of ML with DEA models could represent a significant advancement in the field of efficiency analysis. Its ability to provide detailed, reliable, and actionable efficiency assessments could make it a valuable tool for researchers and practitioners alike. Ultimately, the true value and relevance of our contribution in the field of efficiency evaluation will be determined by its future application across diverse datasets and contexts, which will validate or challenge the robustness and adaptability of our approach.</w:t>
+      </w:r>
+    </w:p>
+    <w:p>
+      <w:pPr>
+        <w:spacing w:line="360" w:lineRule="auto"/>
+      </w:pPr>
+    </w:p>
+    <w:p>
+      <w:pPr>
+        <w:spacing w:line="360" w:lineRule="auto"/>
+      </w:pPr>
+      <w:r>
+        <w:t xml:space="preserve">Looking forward, several research avenues appear promising. First, the exploration of other machine learning techniques, such as ensemble methods </w:t>
+      </w:r>
+      <w:r>
+        <w:t>(e.g., Random Forest or Boosting)</w:t>
+      </w:r>
+      <w:r>
+        <w:t xml:space="preserve">, could provide further improvements in the robustness and accuracy of efficiency predictions. These techniques, known for their effectiveness in capturing nonlinear relationships and high-dimensional data interactions, could be tailored to complement DEA's framework, potentially </w:t>
+      </w:r>
+      <w:r>
         <w:lastRenderedPageBreak/>
-        <w:t>In conclusion, the new integration of ML with DEA models could represent a significant advancement in the field of efficiency analysis. Its ability to provide detailed, reliable, and actionable efficiency assessments could make it a valuable tool for researchers and practitioners alike. Ultimately, the true value and relevance of our contribution in the field of efficiency evaluation will be determined by its future application across diverse datasets and contexts, which will validate or challenge the robustness and adaptability of our approach.</w:t>
-      </w:r>
-    </w:p>
-    <w:p>
-      <w:pPr>
-        <w:spacing w:line="360" w:lineRule="auto"/>
-      </w:pPr>
-    </w:p>
-    <w:p>
-      <w:pPr>
-        <w:spacing w:line="360" w:lineRule="auto"/>
-      </w:pPr>
-      <w:proofErr w:type="gramStart"/>
-      <w:r>
-        <w:t>Looking forward, several research avenues</w:t>
-      </w:r>
-      <w:proofErr w:type="gramEnd"/>
-      <w:r>
-        <w:t xml:space="preserve"> appear promising. First, the exploration of other machine learning techniques, such as ensemble methods </w:t>
-      </w:r>
-      <w:r>
-        <w:t>(e.g., Random Forest or Boosting)</w:t>
-      </w:r>
-      <w:r>
-        <w:t>, could provide further improvements in the robustness and accuracy of efficiency predictions. These techniques, known for their effectiveness in capturing nonlinear relationships and high-dimensional data interactions, could be tailored to complement DEA's framework, potentially leading to more nuanced and detailed efficiency analyses.</w:t>
+        <w:t>leading to more nuanced and detailed efficiency analyses.</w:t>
       </w:r>
       <w:r>
         <w:t xml:space="preserve"> </w:t>
@@ -6191,91 +5895,7 @@
         <w:rPr>
           <w:rFonts w:cs="Times New Roman"/>
         </w:rPr>
-        <w:t xml:space="preserve">V. España thanks the PhD scholarship ACIF/2021/135 supported by the </w:t>
-      </w:r>
-      <w:proofErr w:type="spellStart"/>
-      <w:r>
-        <w:rPr>
-          <w:rFonts w:cs="Times New Roman"/>
-        </w:rPr>
-        <w:t>Conselleria</w:t>
-      </w:r>
-      <w:proofErr w:type="spellEnd"/>
-      <w:r>
-        <w:rPr>
-          <w:rFonts w:cs="Times New Roman"/>
-        </w:rPr>
-        <w:t xml:space="preserve"> </w:t>
-      </w:r>
-      <w:proofErr w:type="spellStart"/>
-      <w:r>
-        <w:rPr>
-          <w:rFonts w:cs="Times New Roman"/>
-        </w:rPr>
-        <w:t>d'Educació</w:t>
-      </w:r>
-      <w:proofErr w:type="spellEnd"/>
-      <w:r>
-        <w:rPr>
-          <w:rFonts w:cs="Times New Roman"/>
-        </w:rPr>
-        <w:t xml:space="preserve">, </w:t>
-      </w:r>
-      <w:proofErr w:type="spellStart"/>
-      <w:r>
-        <w:rPr>
-          <w:rFonts w:cs="Times New Roman"/>
-        </w:rPr>
-        <w:t>Universitats</w:t>
-      </w:r>
-      <w:proofErr w:type="spellEnd"/>
-      <w:r>
-        <w:rPr>
-          <w:rFonts w:cs="Times New Roman"/>
-        </w:rPr>
-        <w:t xml:space="preserve"> </w:t>
-      </w:r>
-      <w:proofErr w:type="spellStart"/>
-      <w:r>
-        <w:rPr>
-          <w:rFonts w:cs="Times New Roman"/>
-        </w:rPr>
-        <w:t>i</w:t>
-      </w:r>
-      <w:proofErr w:type="spellEnd"/>
-      <w:r>
-        <w:rPr>
-          <w:rFonts w:cs="Times New Roman"/>
-        </w:rPr>
-        <w:t xml:space="preserve"> </w:t>
-      </w:r>
-      <w:proofErr w:type="spellStart"/>
-      <w:r>
-        <w:rPr>
-          <w:rFonts w:cs="Times New Roman"/>
-        </w:rPr>
-        <w:t>Ocupació</w:t>
-      </w:r>
-      <w:proofErr w:type="spellEnd"/>
-      <w:r>
-        <w:rPr>
-          <w:rFonts w:cs="Times New Roman"/>
-        </w:rPr>
-        <w:t xml:space="preserve"> (</w:t>
-      </w:r>
-      <w:proofErr w:type="spellStart"/>
-      <w:r>
-        <w:rPr>
-          <w:rFonts w:cs="Times New Roman"/>
-        </w:rPr>
-        <w:t>Generalitat</w:t>
-      </w:r>
-      <w:proofErr w:type="spellEnd"/>
-      <w:r>
-        <w:rPr>
-          <w:rFonts w:cs="Times New Roman"/>
-        </w:rPr>
-        <w:t xml:space="preserve"> Valenciana). Additionally, J. Aparicio thanks the grant PROMETEO/2021/063 funded by the Valencian Community (Spain).</w:t>
+        <w:t>V. España thanks the PhD scholarship ACIF/2021/135 supported by the Conselleria d'Educació, Universitats i Ocupació (Generalitat Valenciana). Additionally, J. Aparicio thanks the grant PROMETEO/2021/063 funded by the Valencian Community (Spain).</w:t>
       </w:r>
     </w:p>
     <w:p>
@@ -6293,7 +5913,6 @@
         <w:jc w:val="left"/>
       </w:pPr>
       <w:r>
-        <w:lastRenderedPageBreak/>
         <w:br w:type="page"/>
       </w:r>
     </w:p>
@@ -6307,7 +5926,6 @@
         </w:rPr>
       </w:pPr>
       <w:commentRangeStart w:id="4"/>
-      <w:proofErr w:type="spellStart"/>
       <w:r>
         <w:rPr>
           <w:b/>
@@ -6319,7 +5937,6 @@
         <w:t>References</w:t>
       </w:r>
       <w:commentRangeEnd w:id="4"/>
-      <w:proofErr w:type="spellEnd"/>
       <w:r>
         <w:rPr>
           <w:rStyle w:val="Refdecomentario"/>
@@ -6335,21 +5952,7 @@
         <w:rPr>
           <w:lang w:val="es-ES"/>
         </w:rPr>
-        <w:t xml:space="preserve">Esteve, M., Aparicio, J., Rabasa, A., &amp; </w:t>
-      </w:r>
-      <w:proofErr w:type="spellStart"/>
-      <w:r>
-        <w:rPr>
-          <w:lang w:val="es-ES"/>
-        </w:rPr>
-        <w:t>Rodriguez</w:t>
-      </w:r>
-      <w:proofErr w:type="spellEnd"/>
-      <w:r>
-        <w:rPr>
-          <w:lang w:val="es-ES"/>
-        </w:rPr>
-        <w:t xml:space="preserve">-Sala, J. J. (2020). </w:t>
+        <w:t xml:space="preserve">Esteve, M., Aparicio, J., Rabasa, A., &amp; Rodriguez-Sala, J. J. (2020). </w:t>
       </w:r>
       <w:r>
         <w:t>Efficiency analysis trees: A new methodology for estimating production frontiers through decision trees. Expert Systems with Applications, 162, 113783.</w:t>
@@ -6360,60 +5963,31 @@
         <w:spacing w:line="360" w:lineRule="auto"/>
       </w:pPr>
       <w:r>
-        <w:t xml:space="preserve">Charnes, A., Cooper, W. W., &amp; Rhodes, E. (1978). Measuring the efficiency of </w:t>
-      </w:r>
-      <w:proofErr w:type="gramStart"/>
-      <w:r>
-        <w:t>decision making</w:t>
-      </w:r>
-      <w:proofErr w:type="gramEnd"/>
-      <w:r>
-        <w:t xml:space="preserve"> units. European Journal of Operational Research, 2(6), 429-444.</w:t>
-      </w:r>
-    </w:p>
-    <w:p>
-      <w:pPr>
-        <w:spacing w:line="360" w:lineRule="auto"/>
-      </w:pPr>
-      <w:proofErr w:type="spellStart"/>
-      <w:r>
-        <w:t>Seiford</w:t>
-      </w:r>
-      <w:proofErr w:type="spellEnd"/>
-      <w:r>
-        <w:t>, L. M., &amp; Zhu, J. (2002). Modeling undesirable factors in efficiency evaluation. European Journal of Operational Research, 142(1), 16-20.</w:t>
-      </w:r>
-    </w:p>
-    <w:p>
-      <w:pPr>
-        <w:spacing w:line="360" w:lineRule="auto"/>
-      </w:pPr>
-      <w:r>
-        <w:t xml:space="preserve">Olesen, O. B., Petersen, N. C., &amp; </w:t>
-      </w:r>
-      <w:proofErr w:type="spellStart"/>
-      <w:r>
-        <w:t>Podinovski</w:t>
-      </w:r>
-      <w:proofErr w:type="spellEnd"/>
-      <w:r>
-        <w:t>, V. V. (2007). Staff assessment and productivity measurement in public administration: an application of data envelopment analysis. Omega, 35(3), 297-307.</w:t>
-      </w:r>
-    </w:p>
-    <w:p>
-      <w:pPr>
-        <w:spacing w:line="360" w:lineRule="auto"/>
-      </w:pPr>
-      <w:r>
-        <w:t xml:space="preserve">Zhou, P., Ang, B. W., &amp; </w:t>
-      </w:r>
-      <w:proofErr w:type="spellStart"/>
-      <w:r>
-        <w:t>Poh</w:t>
-      </w:r>
-      <w:proofErr w:type="spellEnd"/>
-      <w:r>
-        <w:t>, K. L. (2008). A survey of data envelopment analysis in energy and environmental studies. European Journal of Operational Research, 189(1), 1-18</w:t>
+        <w:t>Charnes, A., Cooper, W. W., &amp; Rhodes, E. (1978). Measuring the efficiency of decision making units. European Journal of Operational Research, 2(6), 429-444.</w:t>
+      </w:r>
+    </w:p>
+    <w:p>
+      <w:pPr>
+        <w:spacing w:line="360" w:lineRule="auto"/>
+      </w:pPr>
+      <w:r>
+        <w:t>Seiford, L. M., &amp; Zhu, J. (2002). Modeling undesirable factors in efficiency evaluation. European Journal of Operational Research, 142(1), 16-20.</w:t>
+      </w:r>
+    </w:p>
+    <w:p>
+      <w:pPr>
+        <w:spacing w:line="360" w:lineRule="auto"/>
+      </w:pPr>
+      <w:r>
+        <w:t>Olesen, O. B., Petersen, N. C., &amp; Podinovski, V. V. (2007). Staff assessment and productivity measurement in public administration: an application of data envelopment analysis. Omega, 35(3), 297-307.</w:t>
+      </w:r>
+    </w:p>
+    <w:p>
+      <w:pPr>
+        <w:spacing w:line="360" w:lineRule="auto"/>
+      </w:pPr>
+      <w:r>
+        <w:t>Zhou, P., Ang, B. W., &amp; Poh, K. L. (2008). A survey of data envelopment analysis in energy and environmental studies. European Journal of Operational Research, 189(1), 1-18</w:t>
       </w:r>
     </w:p>
     <w:p>
@@ -6453,21 +6027,8 @@
       <w:pPr>
         <w:spacing w:line="360" w:lineRule="auto"/>
       </w:pPr>
-      <w:proofErr w:type="spellStart"/>
-      <w:r>
-        <w:t>Thanassoulis</w:t>
-      </w:r>
-      <w:proofErr w:type="spellEnd"/>
-      <w:r>
-        <w:t xml:space="preserve">, E., </w:t>
-      </w:r>
-      <w:proofErr w:type="spellStart"/>
-      <w:r>
-        <w:t>Boussofiane</w:t>
-      </w:r>
-      <w:proofErr w:type="spellEnd"/>
-      <w:r>
-        <w:t>, A., &amp; Dyson, R. G. (2015). Applied data envelopment analysis. Springer.</w:t>
+      <w:r>
+        <w:t>Thanassoulis, E., Boussofiane, A., &amp; Dyson, R. G. (2015). Applied data envelopment analysis. Springer.</w:t>
       </w:r>
     </w:p>
     <w:p>
@@ -6482,19 +6043,11 @@
       <w:pPr>
         <w:spacing w:line="360" w:lineRule="auto"/>
       </w:pPr>
-      <w:proofErr w:type="spellStart"/>
       <w:r>
         <w:rPr>
           <w:lang w:val="en-GB"/>
         </w:rPr>
-        <w:t>Vapnik</w:t>
-      </w:r>
-      <w:proofErr w:type="spellEnd"/>
-      <w:r>
-        <w:rPr>
-          <w:lang w:val="en-GB"/>
-        </w:rPr>
-        <w:t xml:space="preserve">, V., &amp; Cortes, C. (1995). </w:t>
+        <w:t xml:space="preserve">Vapnik, V., &amp; Cortes, C. (1995). </w:t>
       </w:r>
       <w:r>
         <w:t>Support-vector networks. Machine learning, 20(3), 273-297.</w:t>
@@ -6623,41 +6176,41 @@
         <w:rPr>
           <w:lang w:val="en-GB"/>
         </w:rPr>
-        <w:t xml:space="preserve">Valero-Carreras, D., </w:t>
-      </w:r>
-      <w:proofErr w:type="spellStart"/>
+        <w:t xml:space="preserve">Valero-Carreras, D., Moragues, R., Aparicio, J., &amp; Guerrero, N. M. (2024). </w:t>
+      </w:r>
       <w:r>
         <w:rPr>
           <w:lang w:val="en-GB"/>
         </w:rPr>
-        <w:t>Moragues</w:t>
-      </w:r>
-      <w:proofErr w:type="spellEnd"/>
-      <w:r>
+        <w:t>Evaluating different methods for ranking inputs in the context of the performance assessment of decision making units: A machine learning approach. Computers &amp; Operations Research, 163, 106485.</w:t>
+      </w:r>
+    </w:p>
+    <w:p>
+      <w:pPr>
+        <w:spacing w:line="360" w:lineRule="auto"/>
         <w:rPr>
           <w:lang w:val="en-GB"/>
         </w:rPr>
-        <w:t xml:space="preserve">, R., Aparicio, J., &amp; Guerrero, N. M. (2024). </w:t>
-      </w:r>
+      </w:pPr>
       <w:r>
         <w:rPr>
           <w:lang w:val="en-GB"/>
         </w:rPr>
-        <w:t xml:space="preserve">Evaluating different methods for ranking inputs in the context of the performance assessment of </w:t>
-      </w:r>
-      <w:proofErr w:type="gramStart"/>
-      <w:r>
+        <w:t>Esteve, M., Aparicio, J., Rodriguez-Sala, J. J., &amp; Zhu, J. (2023). Random Forests and the measurement of super-efficiency in the context of Free Disposal Hull. European Journal of Operational Research, 304(2), 729-744.</w:t>
+      </w:r>
+    </w:p>
+    <w:p>
+      <w:pPr>
+        <w:spacing w:line="360" w:lineRule="auto"/>
         <w:rPr>
           <w:lang w:val="en-GB"/>
         </w:rPr>
-        <w:t>decision making</w:t>
-      </w:r>
-      <w:proofErr w:type="gramEnd"/>
+      </w:pPr>
       <w:r>
         <w:rPr>
           <w:lang w:val="en-GB"/>
         </w:rPr>
-        <w:t xml:space="preserve"> units: A machine learning approach. Computers &amp; Operations Research, 163, 106485.</w:t>
+        <w:t>Pastor, J. T., Ruiz, J. L., &amp; Sirvent, I. (2002). A statistical test for nested radial DEA models. Operations Research, 50(4), 728-735.</w:t>
       </w:r>
     </w:p>
     <w:p>
@@ -6671,49 +6224,7 @@
         <w:rPr>
           <w:lang w:val="en-GB"/>
         </w:rPr>
-        <w:t>Esteve, M., Aparicio, J., Rodriguez-Sala, J. J., &amp; Zhu, J. (2023). Random Forests and the measurement of super-efficiency in the context of Free Disposal Hull. European Journal of Operational Research, 304(2), 729-744.</w:t>
-      </w:r>
-    </w:p>
-    <w:p>
-      <w:pPr>
-        <w:spacing w:line="360" w:lineRule="auto"/>
-        <w:rPr>
-          <w:lang w:val="en-GB"/>
-        </w:rPr>
-      </w:pPr>
-      <w:r>
-        <w:rPr>
-          <w:lang w:val="en-GB"/>
-        </w:rPr>
-        <w:t>Pastor, J. T., Ruiz, J. L., &amp; Sirvent, I. (2002). A statistical test for nested radial DEA models. Operations Research, 50(4), 728-735.</w:t>
-      </w:r>
-    </w:p>
-    <w:p>
-      <w:pPr>
-        <w:spacing w:line="360" w:lineRule="auto"/>
-        <w:rPr>
-          <w:lang w:val="en-GB"/>
-        </w:rPr>
-      </w:pPr>
-      <w:r>
-        <w:rPr>
-          <w:lang w:val="en-GB"/>
-        </w:rPr>
-        <w:t xml:space="preserve">Jin, Q., Kerstens, K., &amp; Van de </w:t>
-      </w:r>
-      <w:proofErr w:type="spellStart"/>
-      <w:r>
-        <w:rPr>
-          <w:lang w:val="en-GB"/>
-        </w:rPr>
-        <w:t>Woestyne</w:t>
-      </w:r>
-      <w:proofErr w:type="spellEnd"/>
-      <w:r>
-        <w:rPr>
-          <w:lang w:val="en-GB"/>
-        </w:rPr>
-        <w:t>, I. (2024). Convex and nonconvex nonparametric frontier-based classification methods for anomaly detection.</w:t>
+        <w:t>Jin, Q., Kerstens, K., &amp; Van de Woestyne, I. (2024). Convex and nonconvex nonparametric frontier-based classification methods for anomaly detection.</w:t>
       </w:r>
       <w:r>
         <w:rPr>
@@ -8226,6 +7737,25 @@
       <w:lang w:val="en-US"/>
     </w:rPr>
   </w:style>
+  <w:style w:type="paragraph" w:styleId="Descripcin">
+    <w:name w:val="caption"/>
+    <w:basedOn w:val="Normal"/>
+    <w:next w:val="Normal"/>
+    <w:uiPriority w:val="35"/>
+    <w:unhideWhenUsed/>
+    <w:qFormat/>
+    <w:rsid w:val="00E134FA"/>
+    <w:pPr>
+      <w:spacing w:after="200" w:line="240" w:lineRule="auto"/>
+    </w:pPr>
+    <w:rPr>
+      <w:i/>
+      <w:iCs/>
+      <w:color w:val="0E2841" w:themeColor="text2"/>
+      <w:sz w:val="18"/>
+      <w:szCs w:val="18"/>
+    </w:rPr>
+  </w:style>
 </w:styles>
 </file>
 

</xml_diff>